<commit_message>
finished Theory of information
</commit_message>
<xml_diff>
--- a/00_Zachet_InfTheory/Lab1.0/Lab1.docx
+++ b/00_Zachet_InfTheory/Lab1.0/Lab1.docx
@@ -342,10 +342,7 @@
         <w:jc w:val="center"/>
       </w:pPr>
       <w:r>
-        <w:t>Новосибирск 2021</w:t>
-      </w:r>
-      <w:r>
-        <w:t xml:space="preserve"> г.</w:t>
+        <w:t>Новосибирск 2021 г.</w:t>
       </w:r>
     </w:p>
     <w:p>
@@ -390,7 +387,12 @@
             <w:pStyle w:val="a4"/>
           </w:pPr>
           <w:r>
-            <w:t>Оглавление</w:t>
+            <w:t>Оглавлен</w:t>
+          </w:r>
+          <w:bookmarkStart w:id="1" w:name="_GoBack"/>
+          <w:bookmarkEnd w:id="1"/>
+          <w:r>
+            <w:t>ие</w:t>
           </w:r>
         </w:p>
         <w:p>
@@ -416,7 +418,7 @@
           <w:r>
             <w:fldChar w:fldCharType="separate"/>
           </w:r>
-          <w:hyperlink w:anchor="_Toc65882147" w:history="1">
+          <w:hyperlink w:anchor="_Toc66397588" w:history="1">
             <w:r>
               <w:rPr>
                 <w:rStyle w:val="a3"/>
@@ -445,7 +447,7 @@
                 <w:noProof/>
                 <w:webHidden/>
               </w:rPr>
-              <w:instrText xml:space="preserve"> PAGEREF _Toc65882147 \h </w:instrText>
+              <w:instrText xml:space="preserve"> PAGEREF _Toc66397588 \h </w:instrText>
             </w:r>
             <w:r>
               <w:rPr>
@@ -490,7 +492,7 @@
               <w:lang w:val="ru-RU"/>
             </w:rPr>
           </w:pPr>
-          <w:hyperlink w:anchor="_Toc65882148" w:history="1">
+          <w:hyperlink w:anchor="_Toc66397589" w:history="1">
             <w:r>
               <w:rPr>
                 <w:rStyle w:val="a3"/>
@@ -518,7 +520,7 @@
                 <w:noProof/>
                 <w:webHidden/>
               </w:rPr>
-              <w:instrText xml:space="preserve"> PAGEREF _Toc65882148 \h </w:instrText>
+              <w:instrText xml:space="preserve"> PAGEREF _Toc66397589 \h </w:instrText>
             </w:r>
             <w:r>
               <w:rPr>
@@ -563,7 +565,7 @@
               <w:lang w:val="ru-RU"/>
             </w:rPr>
           </w:pPr>
-          <w:hyperlink w:anchor="_Toc65882149" w:history="1">
+          <w:hyperlink w:anchor="_Toc66397590" w:history="1">
             <w:r>
               <w:rPr>
                 <w:rStyle w:val="a3"/>
@@ -591,7 +593,7 @@
                 <w:noProof/>
                 <w:webHidden/>
               </w:rPr>
-              <w:instrText xml:space="preserve"> PAGEREF _Toc65882149 \h </w:instrText>
+              <w:instrText xml:space="preserve"> PAGEREF _Toc66397590 \h </w:instrText>
             </w:r>
             <w:r>
               <w:rPr>
@@ -636,7 +638,7 @@
               <w:lang w:val="ru-RU"/>
             </w:rPr>
           </w:pPr>
-          <w:hyperlink w:anchor="_Toc65882150" w:history="1">
+          <w:hyperlink w:anchor="_Toc66397591" w:history="1">
             <w:r>
               <w:rPr>
                 <w:rStyle w:val="a3"/>
@@ -664,7 +666,7 @@
                 <w:noProof/>
                 <w:webHidden/>
               </w:rPr>
-              <w:instrText xml:space="preserve"> PAGEREF _Toc65882150 \h </w:instrText>
+              <w:instrText xml:space="preserve"> PAGEREF _Toc66397591 \h </w:instrText>
             </w:r>
             <w:r>
               <w:rPr>
@@ -709,7 +711,7 @@
               <w:lang w:val="ru-RU"/>
             </w:rPr>
           </w:pPr>
-          <w:hyperlink w:anchor="_Toc65882151" w:history="1">
+          <w:hyperlink w:anchor="_Toc66397592" w:history="1">
             <w:r>
               <w:rPr>
                 <w:rStyle w:val="a3"/>
@@ -753,7 +755,7 @@
                 <w:noProof/>
                 <w:webHidden/>
               </w:rPr>
-              <w:instrText xml:space="preserve"> PAGEREF _Toc65882151 \h </w:instrText>
+              <w:instrText xml:space="preserve"> PAGEREF _Toc66397592 \h </w:instrText>
             </w:r>
             <w:r>
               <w:rPr>
@@ -808,7 +810,7 @@
           <w:lang w:val="ru-RU"/>
         </w:rPr>
       </w:pPr>
-      <w:bookmarkStart w:id="1" w:name="_Toc65882147"/>
+      <w:bookmarkStart w:id="2" w:name="_Toc66397588"/>
       <w:r>
         <w:rPr>
           <w:rFonts w:ascii="Times New Roman" w:hAnsi="Times New Roman" w:cs="Times New Roman"/>
@@ -818,7 +820,7 @@
         </w:rPr>
         <w:t>ЗАДАНИЕ</w:t>
       </w:r>
-      <w:bookmarkEnd w:id="1"/>
+      <w:bookmarkEnd w:id="2"/>
     </w:p>
     <w:p>
       <w:pPr>
@@ -1604,7 +1606,7 @@
           <w:lang w:val="ru-RU"/>
         </w:rPr>
       </w:pPr>
-      <w:bookmarkStart w:id="2" w:name="_Toc65882148"/>
+      <w:bookmarkStart w:id="3" w:name="_Toc66397589"/>
       <w:r>
         <w:rPr>
           <w:lang w:val="ru-RU"/>
@@ -1612,7 +1614,7 @@
         <w:lastRenderedPageBreak/>
         <w:t>Решение</w:t>
       </w:r>
-      <w:bookmarkEnd w:id="2"/>
+      <w:bookmarkEnd w:id="3"/>
     </w:p>
     <w:tbl>
       <w:tblPr>
@@ -1627,11 +1629,11 @@
         <w:tblLook w:val="04A0" w:firstRow="1" w:lastRow="0" w:firstColumn="1" w:lastColumn="0" w:noHBand="0" w:noVBand="1"/>
       </w:tblPr>
       <w:tblGrid>
-        <w:gridCol w:w="908"/>
-        <w:gridCol w:w="2156"/>
-        <w:gridCol w:w="1800"/>
-        <w:gridCol w:w="2821"/>
-        <w:gridCol w:w="1819"/>
+        <w:gridCol w:w="684"/>
+        <w:gridCol w:w="2134"/>
+        <w:gridCol w:w="2108"/>
+        <w:gridCol w:w="2471"/>
+        <w:gridCol w:w="2107"/>
       </w:tblGrid>
       <w:tr>
         <w:trPr>
@@ -1804,13 +1806,7 @@
               <w:rPr>
                 <w:lang w:val="en-US"/>
               </w:rPr>
-              <w:t>1</w:t>
-            </w:r>
-            <w:r>
-              <w:rPr>
-                <w:lang w:val="ru-RU"/>
-              </w:rPr>
-              <w:t>,58495764</w:t>
+              <w:t>1,58493280852901</w:t>
             </w:r>
           </w:p>
         </w:tc>
@@ -1834,13 +1830,7 @@
               </w:rPr>
             </w:pPr>
             <w:r>
-              <w:t xml:space="preserve"> </w:t>
-            </w:r>
-            <w:r>
-              <w:rPr>
-                <w:lang w:val="ru-RU"/>
-              </w:rPr>
-              <w:t>1,58496250</w:t>
+              <w:t>1,58496250072116</w:t>
             </w:r>
           </w:p>
         </w:tc>
@@ -1858,7 +1848,6 @@
           <w:p>
             <w:pPr>
               <w:spacing w:line="256" w:lineRule="auto"/>
-              <w:ind w:left="1"/>
               <w:rPr>
                 <w:lang w:val="ru-RU"/>
               </w:rPr>
@@ -1867,7 +1856,7 @@
               <w:rPr>
                 <w:lang w:val="ru-RU"/>
               </w:rPr>
-              <w:t>2,16983445</w:t>
+              <w:t>1,58486372265267</w:t>
             </w:r>
           </w:p>
         </w:tc>
@@ -1890,19 +1879,10 @@
               </w:rPr>
             </w:pPr>
             <w:r>
-              <w:t xml:space="preserve"> </w:t>
-            </w:r>
-            <w:r>
               <w:rPr>
                 <w:lang w:val="ru-RU"/>
               </w:rPr>
-              <w:t>2,169</w:t>
-            </w:r>
-            <w:r>
-              <w:rPr>
-                <w:lang w:val="ru-RU"/>
-              </w:rPr>
-              <w:t>92500</w:t>
+              <w:t>1,58496250072116</w:t>
             </w:r>
           </w:p>
         </w:tc>
@@ -1951,14 +1931,20 @@
               </w:rPr>
             </w:pPr>
             <w:r>
-              <w:t xml:space="preserve"> </w:t>
-            </w:r>
-            <w:r>
               <w:rPr>
                 <w:lang w:val="ru-RU"/>
               </w:rPr>
-              <w:t>1,22398110</w:t>
-            </w:r>
+              <w:t>1,22958637552391</w:t>
+            </w:r>
+          </w:p>
+          <w:p>
+            <w:pPr>
+              <w:spacing w:line="256" w:lineRule="auto"/>
+              <w:ind w:left="1"/>
+              <w:rPr>
+                <w:lang w:val="ru-RU"/>
+              </w:rPr>
+            </w:pPr>
           </w:p>
         </w:tc>
         <w:tc>
@@ -1984,7 +1970,7 @@
               <w:rPr>
                 <w:lang w:val="ru-RU"/>
               </w:rPr>
-              <w:t>1,22439444</w:t>
+              <w:t>1,22439444540599</w:t>
             </w:r>
           </w:p>
         </w:tc>
@@ -2005,13 +1991,10 @@
               <w:ind w:left="1"/>
             </w:pPr>
             <w:r>
-              <w:t xml:space="preserve"> </w:t>
-            </w:r>
-            <w:r>
               <w:rPr>
                 <w:lang w:val="ru-RU"/>
               </w:rPr>
-              <w:t>1,44784936</w:t>
+              <w:t>1,22955320024971</w:t>
             </w:r>
           </w:p>
         </w:tc>
@@ -2034,13 +2017,10 @@
               </w:rPr>
             </w:pPr>
             <w:r>
-              <w:t xml:space="preserve"> </w:t>
-            </w:r>
-            <w:r>
               <w:rPr>
                 <w:lang w:val="ru-RU"/>
               </w:rPr>
-              <w:t>1,44878889</w:t>
+              <w:t>1,22439444540599</w:t>
             </w:r>
           </w:p>
         </w:tc>
@@ -2054,14 +2034,14 @@
           <w:lang w:val="ru-RU"/>
         </w:rPr>
       </w:pPr>
-      <w:bookmarkStart w:id="3" w:name="_Toc65882149"/>
+      <w:bookmarkStart w:id="4" w:name="_Toc66397590"/>
       <w:r>
         <w:rPr>
           <w:lang w:val="ru-RU"/>
         </w:rPr>
         <w:t>Анализ</w:t>
       </w:r>
-      <w:bookmarkEnd w:id="3"/>
+      <w:bookmarkEnd w:id="4"/>
     </w:p>
     <w:p>
       <w:pPr>
@@ -2074,56 +2054,46 @@
         <w:rPr>
           <w:lang w:val="ru-RU"/>
         </w:rPr>
-        <w:t>Очевидно, что при увеличении числа символов в сообщении(блоке символов) информативность сообщений</w:t>
-      </w:r>
-      <w:r>
+        <w:t>При увеличении блоков текста энтропия сильно не изменяется, т.к. мы имеем набор независимых друг от друга символов. Это касается как равновероятных, так и неравновероятных символов. Дело в том, что последующие символы не зависят от предыдущих.</w:t>
+      </w:r>
+    </w:p>
+    <w:p>
+      <w:pPr>
         <w:rPr>
           <w:lang w:val="ru-RU"/>
         </w:rPr>
-        <w:t xml:space="preserve"> и всего текста</w:t>
-      </w:r>
+      </w:pPr>
       <w:r>
         <w:rPr>
           <w:lang w:val="ru-RU"/>
         </w:rPr>
-        <w:t xml:space="preserve"> увеличивается</w:t>
+        <w:tab/>
       </w:r>
       <w:r>
         <w:rPr>
           <w:lang w:val="ru-RU"/>
         </w:rPr>
-        <w:t>(определено по росту битов с ростом блоков кода).</w:t>
-      </w:r>
-    </w:p>
-    <w:p>
-      <w:pPr>
+        <w:t>При</w:t>
+      </w:r>
+      <w:r>
         <w:rPr>
           <w:lang w:val="ru-RU"/>
         </w:rPr>
-      </w:pPr>
-      <w:r>
+        <w:t xml:space="preserve"> более частом использовании одних и тех же символов или блоков символов информативность уменьшается(что-то вроде синтаксического сахара получается). Определено по уменьшению информативности в Файле 2.</w:t>
+      </w:r>
+    </w:p>
+    <w:p>
+      <w:pPr>
         <w:rPr>
           <w:lang w:val="ru-RU"/>
         </w:rPr>
+      </w:pPr>
+      <w:r>
+        <w:rPr>
+          <w:lang w:val="ru-RU"/>
+        </w:rPr>
         <w:tab/>
-        <w:t>Также при более частом использовании одних и тех же символов или блоков символов информативность уменьшается(что-то вроде синтаксического сахара получается). Определено по уменьшению информативности в Файле 2.</w:t>
-      </w:r>
-    </w:p>
-    <w:p>
-      <w:pPr>
-        <w:rPr>
-          <w:lang w:val="ru-RU"/>
-        </w:rPr>
-      </w:pPr>
-      <w:r>
-        <w:rPr>
-          <w:lang w:val="ru-RU"/>
-        </w:rPr>
-        <w:tab/>
-        <w:t>Интересно, что при длине блока 20 информативность у обоих файлов почти сравнялась. Видимо это потому, что такие длинные слова в таком небольшом количетсве всего текста в итоге несут одну и ту же полезную информацию.</w:t>
-      </w:r>
-      <w:bookmarkStart w:id="4" w:name="_GoBack"/>
-      <w:bookmarkEnd w:id="4"/>
+      </w:r>
     </w:p>
     <w:p>
       <w:pPr>
@@ -2133,7 +2103,7 @@
           <w:lang w:val="ru-RU"/>
         </w:rPr>
       </w:pPr>
-      <w:bookmarkStart w:id="5" w:name="_Toc65882150"/>
+      <w:bookmarkStart w:id="5" w:name="_Toc66397591"/>
       <w:r>
         <w:rPr>
           <w:lang w:val="ru-RU"/>
@@ -2154,9 +2124,9 @@
           <w:lang w:val="ru-RU"/>
         </w:rPr>
         <w:drawing>
-          <wp:inline distT="0" distB="0" distL="0" distR="0" wp14:anchorId="2DBA7E1E" wp14:editId="668513CC">
-            <wp:extent cx="4542857" cy="2952381"/>
-            <wp:effectExtent l="0" t="0" r="0" b="635"/>
+          <wp:inline distT="0" distB="0" distL="0" distR="0" wp14:anchorId="580D4159" wp14:editId="0F90E8F9">
+            <wp:extent cx="5333333" cy="2609524"/>
+            <wp:effectExtent l="0" t="0" r="1270" b="635"/>
             <wp:docPr id="1" name="Рисунок 1"/>
             <wp:cNvGraphicFramePr>
               <a:graphicFrameLocks xmlns:a="http://schemas.openxmlformats.org/drawingml/2006/main" noChangeAspect="1"/>
@@ -2169,7 +2139,7 @@
                     <pic:cNvPicPr/>
                   </pic:nvPicPr>
                   <pic:blipFill>
-                    <a:blip r:embed="rId5"/>
+                    <a:blip r:embed="rId7"/>
                     <a:stretch>
                       <a:fillRect/>
                     </a:stretch>
@@ -2177,7 +2147,7 @@
                   <pic:spPr>
                     <a:xfrm>
                       <a:off x="0" y="0"/>
-                      <a:ext cx="4542857" cy="2952381"/>
+                      <a:ext cx="5333333" cy="2609524"/>
                     </a:xfrm>
                     <a:prstGeom prst="rect">
                       <a:avLst/>
@@ -2198,7 +2168,7 @@
           <w:lang w:val="en-US"/>
         </w:rPr>
       </w:pPr>
-      <w:bookmarkStart w:id="6" w:name="_Toc65882151"/>
+      <w:bookmarkStart w:id="6" w:name="_Toc66397592"/>
       <w:r>
         <w:rPr>
           <w:lang w:val="ru-RU"/>
@@ -2268,33 +2238,33 @@
         <w:rPr>
           <w:lang w:val="en-US"/>
         </w:rPr>
+        <w:t>using System.Text;</w:t>
+      </w:r>
+    </w:p>
+    <w:p>
+      <w:pPr>
+        <w:rPr>
+          <w:lang w:val="en-US"/>
+        </w:rPr>
+      </w:pPr>
+      <w:r>
+        <w:rPr>
+          <w:lang w:val="en-US"/>
+        </w:rPr>
+        <w:t>using System.Threading.Tasks;</w:t>
+      </w:r>
+    </w:p>
+    <w:p>
+      <w:pPr>
+        <w:rPr>
+          <w:lang w:val="en-US"/>
+        </w:rPr>
+      </w:pPr>
+      <w:r>
+        <w:rPr>
+          <w:lang w:val="en-US"/>
+        </w:rPr>
         <w:lastRenderedPageBreak/>
-        <w:t>using System.Text;</w:t>
-      </w:r>
-    </w:p>
-    <w:p>
-      <w:pPr>
-        <w:rPr>
-          <w:lang w:val="en-US"/>
-        </w:rPr>
-      </w:pPr>
-      <w:r>
-        <w:rPr>
-          <w:lang w:val="en-US"/>
-        </w:rPr>
-        <w:t>using System.Threading.Tasks;</w:t>
-      </w:r>
-    </w:p>
-    <w:p>
-      <w:pPr>
-        <w:rPr>
-          <w:lang w:val="en-US"/>
-        </w:rPr>
-      </w:pPr>
-      <w:r>
-        <w:rPr>
-          <w:lang w:val="en-US"/>
-        </w:rPr>
         <w:t>using System.IO;</w:t>
       </w:r>
     </w:p>
@@ -2464,20 +2434,20 @@
         <w:rPr>
           <w:lang w:val="en-US"/>
         </w:rPr>
-        <w:t xml:space="preserve">        static string[] alphabet = { "a", "b", "c" };</w:t>
-      </w:r>
-    </w:p>
-    <w:p>
-      <w:pPr>
-        <w:rPr>
-          <w:lang w:val="en-US"/>
-        </w:rPr>
-      </w:pPr>
-      <w:r>
-        <w:rPr>
-          <w:lang w:val="en-US"/>
-        </w:rPr>
-        <w:t xml:space="preserve">        static double[] probabilities = { 0.1, 0.3, 0.6 };//this needs to be sorted in ascending order. The above array of probabilities </w:t>
+        <w:t xml:space="preserve">        // static string[] alphabet = { "a", "b", "c" };</w:t>
+      </w:r>
+    </w:p>
+    <w:p>
+      <w:pPr>
+        <w:rPr>
+          <w:lang w:val="en-US"/>
+        </w:rPr>
+      </w:pPr>
+      <w:r>
+        <w:rPr>
+          <w:lang w:val="en-US"/>
+        </w:rPr>
+        <w:t xml:space="preserve">        //static double[] probabilities = { 0.1, 0.3, 0.6 };//this needs to be sorted in ascending order. The above array of probabilities </w:t>
       </w:r>
     </w:p>
     <w:p>
@@ -2627,7 +2597,7 @@
         <w:rPr>
           <w:lang w:val="en-US"/>
         </w:rPr>
-        <w:t xml:space="preserve">            fileCreation_3(dicti1, "F1");</w:t>
+        <w:t xml:space="preserve">            fileCreation_3(dicti1, "F1");           //created a first file</w:t>
       </w:r>
     </w:p>
     <w:p>
@@ -2686,7 +2656,7 @@
         <w:rPr>
           <w:lang w:val="en-US"/>
         </w:rPr>
-        <w:t xml:space="preserve">            fileCreation_3(dicti2, "F2");</w:t>
+        <w:t xml:space="preserve">            fileCreation_3(dicti2, "F2");           //CREATED A SECOND FILE</w:t>
       </w:r>
     </w:p>
     <w:p>
@@ -2719,543 +2689,1314 @@
         <w:rPr>
           <w:lang w:val="en-US"/>
         </w:rPr>
+        <w:t xml:space="preserve">            Console.WriteLine("Файл 1:\n" + "Оценка энтропии 1:        " + ShennonFormulaForEnthropy(dicti3, numberOfLettersInABlock));</w:t>
+      </w:r>
+    </w:p>
+    <w:p>
+      <w:pPr>
+        <w:rPr>
+          <w:lang w:val="en-US"/>
+        </w:rPr>
+      </w:pPr>
+      <w:r>
+        <w:rPr>
+          <w:lang w:val="en-US"/>
+        </w:rPr>
         <w:lastRenderedPageBreak/>
-        <w:t xml:space="preserve">            Console.WriteLine("</w:t>
-      </w:r>
-      <w:r>
+        <w:t xml:space="preserve">            Console.WriteLine("Теоретическая энтропия 1: " + ShennonFormulaForEnthropy(dicti1, numberOfLettersInABlock));</w:t>
+      </w:r>
+    </w:p>
+    <w:p>
+      <w:pPr>
+        <w:rPr>
+          <w:lang w:val="en-US"/>
+        </w:rPr>
+      </w:pPr>
+    </w:p>
+    <w:p>
+      <w:pPr>
+        <w:rPr>
+          <w:lang w:val="en-US"/>
+        </w:rPr>
+      </w:pPr>
+      <w:r>
+        <w:rPr>
+          <w:lang w:val="en-US"/>
+        </w:rPr>
+        <w:t xml:space="preserve">            dicti1 = new Dictionary&lt;string, double&gt;();</w:t>
+      </w:r>
+    </w:p>
+    <w:p>
+      <w:pPr>
+        <w:rPr>
+          <w:lang w:val="en-US"/>
+        </w:rPr>
+      </w:pPr>
+      <w:r>
+        <w:rPr>
+          <w:lang w:val="en-US"/>
+        </w:rPr>
+        <w:t xml:space="preserve">            dicti1.Add("aa", (double)1 / (double)9);</w:t>
+      </w:r>
+    </w:p>
+    <w:p>
+      <w:pPr>
+        <w:rPr>
+          <w:lang w:val="en-US"/>
+        </w:rPr>
+      </w:pPr>
+      <w:r>
+        <w:rPr>
+          <w:lang w:val="en-US"/>
+        </w:rPr>
+        <w:t xml:space="preserve">            dicti1.Add("ab", (double)1 / (double)9);</w:t>
+      </w:r>
+    </w:p>
+    <w:p>
+      <w:pPr>
+        <w:rPr>
+          <w:lang w:val="en-US"/>
+        </w:rPr>
+      </w:pPr>
+      <w:r>
+        <w:rPr>
+          <w:lang w:val="en-US"/>
+        </w:rPr>
+        <w:t xml:space="preserve">            dicti1.Add("ac", (double)1 / (double)9);</w:t>
+      </w:r>
+    </w:p>
+    <w:p>
+      <w:pPr>
+        <w:rPr>
+          <w:lang w:val="en-US"/>
+        </w:rPr>
+      </w:pPr>
+      <w:r>
+        <w:rPr>
+          <w:lang w:val="en-US"/>
+        </w:rPr>
+        <w:t xml:space="preserve">            dicti1.Add("ba", (double)1 / (double)9);</w:t>
+      </w:r>
+    </w:p>
+    <w:p>
+      <w:pPr>
+        <w:rPr>
+          <w:lang w:val="en-US"/>
+        </w:rPr>
+      </w:pPr>
+      <w:r>
+        <w:rPr>
+          <w:lang w:val="en-US"/>
+        </w:rPr>
+        <w:t xml:space="preserve">            dicti1.Add("bb", (double)1 / (double)9);</w:t>
+      </w:r>
+    </w:p>
+    <w:p>
+      <w:pPr>
+        <w:rPr>
+          <w:lang w:val="en-US"/>
+        </w:rPr>
+      </w:pPr>
+      <w:r>
+        <w:rPr>
+          <w:lang w:val="en-US"/>
+        </w:rPr>
+        <w:t xml:space="preserve">            dicti1.Add("bc", (double)1 / (double)9);</w:t>
+      </w:r>
+    </w:p>
+    <w:p>
+      <w:pPr>
+        <w:rPr>
+          <w:lang w:val="en-US"/>
+        </w:rPr>
+      </w:pPr>
+      <w:r>
+        <w:rPr>
+          <w:lang w:val="en-US"/>
+        </w:rPr>
+        <w:t xml:space="preserve">            dicti1.Add("ca", (double)1 / (double)9);</w:t>
+      </w:r>
+    </w:p>
+    <w:p>
+      <w:pPr>
+        <w:rPr>
+          <w:lang w:val="en-US"/>
+        </w:rPr>
+      </w:pPr>
+      <w:r>
+        <w:rPr>
+          <w:lang w:val="en-US"/>
+        </w:rPr>
+        <w:t xml:space="preserve">            dicti1.Add("cb", (double)1 / (double)9);</w:t>
+      </w:r>
+    </w:p>
+    <w:p>
+      <w:pPr>
+        <w:rPr>
+          <w:lang w:val="en-US"/>
+        </w:rPr>
+      </w:pPr>
+      <w:r>
+        <w:rPr>
+          <w:lang w:val="en-US"/>
+        </w:rPr>
+        <w:t xml:space="preserve">            dicti1.Add("cc", (double)1 / (double)9);</w:t>
+      </w:r>
+    </w:p>
+    <w:p>
+      <w:pPr>
+        <w:rPr>
+          <w:lang w:val="en-US"/>
+        </w:rPr>
+      </w:pPr>
+      <w:r>
+        <w:rPr>
+          <w:lang w:val="en-US"/>
+        </w:rPr>
+        <w:t xml:space="preserve">            numberOfLettersInABlock = 2;</w:t>
+      </w:r>
+    </w:p>
+    <w:p>
+      <w:pPr>
+        <w:rPr>
+          <w:lang w:val="en-US"/>
+        </w:rPr>
+      </w:pPr>
+      <w:r>
+        <w:rPr>
+          <w:lang w:val="en-US"/>
+        </w:rPr>
+        <w:t xml:space="preserve">            dicti3 = new Dictionary&lt;string, double&gt;();</w:t>
+      </w:r>
+    </w:p>
+    <w:p>
+      <w:pPr>
+        <w:rPr>
+          <w:lang w:val="en-US"/>
+        </w:rPr>
+      </w:pPr>
+      <w:r>
+        <w:rPr>
+          <w:lang w:val="en-US"/>
+        </w:rPr>
+        <w:t xml:space="preserve">            countProbabilitiesBasedOnRealFrequencyInFile("C:/Users/stepa/repos2/00_Zachet_InfTheory/Lab1.0/F1.txt", dicti3, numberOfLettersInABlock);</w:t>
+      </w:r>
+    </w:p>
+    <w:p>
+      <w:pPr>
+        <w:rPr>
+          <w:lang w:val="en-US"/>
+        </w:rPr>
+      </w:pPr>
+      <w:r>
+        <w:rPr>
+          <w:lang w:val="en-US"/>
+        </w:rPr>
+        <w:t xml:space="preserve">            Console.WriteLine("Оценка энтропии 2:        " + ShennonFormulaForEnthropy(dicti3, numberOfLettersInABlock));</w:t>
+      </w:r>
+    </w:p>
+    <w:p>
+      <w:pPr>
+        <w:rPr>
+          <w:lang w:val="en-US"/>
+        </w:rPr>
+      </w:pPr>
+      <w:r>
+        <w:rPr>
+          <w:lang w:val="en-US"/>
+        </w:rPr>
+        <w:t xml:space="preserve">            Console.WriteLine("Теоретическая энтропия 2: " + ShennonFormulaForEnthropy(dicti1, numberOfLettersInABlock));</w:t>
+      </w:r>
+    </w:p>
+    <w:p>
+      <w:pPr>
+        <w:rPr>
+          <w:lang w:val="en-US"/>
+        </w:rPr>
+      </w:pPr>
+    </w:p>
+    <w:p>
+      <w:pPr>
+        <w:rPr>
+          <w:lang w:val="en-US"/>
+        </w:rPr>
+      </w:pPr>
+      <w:r>
+        <w:rPr>
+          <w:lang w:val="en-US"/>
+        </w:rPr>
+        <w:t xml:space="preserve">           /* numberOfLettersInABlock = 3;</w:t>
+      </w:r>
+    </w:p>
+    <w:p>
+      <w:pPr>
+        <w:rPr>
+          <w:lang w:val="en-US"/>
+        </w:rPr>
+      </w:pPr>
+      <w:r>
+        <w:rPr>
+          <w:lang w:val="en-US"/>
+        </w:rPr>
+        <w:t xml:space="preserve">            dicti3 = new Dictionary&lt;string, double&gt;();</w:t>
+      </w:r>
+    </w:p>
+    <w:p>
+      <w:pPr>
+        <w:rPr>
+          <w:lang w:val="en-US"/>
+        </w:rPr>
+      </w:pPr>
+      <w:r>
+        <w:rPr>
+          <w:lang w:val="en-US"/>
+        </w:rPr>
+        <w:t xml:space="preserve">            countProbabilitiesBasedOnRealFrequencyInFile("C:/Users/stepa/repos2/00_Zachet_InfTheory/Lab1.0/F1.txt", dicti3, numberOfLettersInABlock);</w:t>
+      </w:r>
+    </w:p>
+    <w:p>
+      <w:pPr>
+        <w:rPr>
+          <w:lang w:val="en-US"/>
+        </w:rPr>
+      </w:pPr>
+      <w:r>
+        <w:rPr>
+          <w:lang w:val="en-US"/>
+        </w:rPr>
+        <w:t xml:space="preserve">            Console.WriteLine("Оценка энтропии 3:        " + ShennonFormulaForEnthropy(dicti3, numberOfLettersInABlock));</w:t>
+      </w:r>
+    </w:p>
+    <w:p>
+      <w:pPr>
+        <w:rPr>
+          <w:lang w:val="en-US"/>
+        </w:rPr>
+      </w:pPr>
+    </w:p>
+    <w:p>
+      <w:pPr>
+        <w:rPr>
+          <w:lang w:val="en-US"/>
+        </w:rPr>
+      </w:pPr>
+      <w:r>
+        <w:rPr>
+          <w:lang w:val="en-US"/>
+        </w:rPr>
+        <w:t xml:space="preserve">            numberOfLettersInABlock = 4;</w:t>
+      </w:r>
+    </w:p>
+    <w:p>
+      <w:pPr>
+        <w:rPr>
+          <w:lang w:val="en-US"/>
+        </w:rPr>
+      </w:pPr>
+      <w:r>
+        <w:rPr>
+          <w:lang w:val="en-US"/>
+        </w:rPr>
+        <w:t xml:space="preserve">            dicti3 = new Dictionary&lt;string, double&gt;();</w:t>
+      </w:r>
+    </w:p>
+    <w:p>
+      <w:pPr>
+        <w:rPr>
+          <w:lang w:val="en-US"/>
+        </w:rPr>
+      </w:pPr>
+      <w:r>
+        <w:rPr>
+          <w:lang w:val="en-US"/>
+        </w:rPr>
+        <w:t xml:space="preserve">            countProbabilitiesBasedOnRealFrequencyInFile("C:/Users/stepa/repos2/00_Zachet_InfTheory/Lab1.0/F1.txt", dicti3, numberOfLettersInABlock);</w:t>
+      </w:r>
+    </w:p>
+    <w:p>
+      <w:pPr>
+        <w:rPr>
+          <w:lang w:val="en-US"/>
+        </w:rPr>
+      </w:pPr>
+      <w:r>
+        <w:rPr>
+          <w:lang w:val="en-US"/>
+        </w:rPr>
+        <w:t xml:space="preserve">            Console.WriteLine("Оценка энтропии 4:        " + ShennonFormulaForEnthropy(dicti3, numberOfLettersInABlock));</w:t>
+      </w:r>
+    </w:p>
+    <w:p>
+      <w:pPr>
+        <w:rPr>
+          <w:lang w:val="en-US"/>
+        </w:rPr>
+      </w:pPr>
+    </w:p>
+    <w:p>
+      <w:pPr>
+        <w:rPr>
+          <w:lang w:val="en-US"/>
+        </w:rPr>
+      </w:pPr>
+      <w:r>
+        <w:rPr>
+          <w:lang w:val="en-US"/>
+        </w:rPr>
+        <w:t xml:space="preserve">            numberOfLettersInABlock = 20;</w:t>
+      </w:r>
+    </w:p>
+    <w:p>
+      <w:pPr>
+        <w:rPr>
+          <w:lang w:val="en-US"/>
+        </w:rPr>
+      </w:pPr>
+      <w:r>
+        <w:rPr>
+          <w:lang w:val="en-US"/>
+        </w:rPr>
+        <w:t xml:space="preserve">            dicti3 = new Dictionary&lt;string, double&gt;();</w:t>
+      </w:r>
+    </w:p>
+    <w:p>
+      <w:pPr>
+        <w:rPr>
+          <w:lang w:val="en-US"/>
+        </w:rPr>
+      </w:pPr>
+      <w:r>
+        <w:rPr>
+          <w:lang w:val="en-US"/>
+        </w:rPr>
+        <w:t xml:space="preserve">            countProbabilitiesBasedOnRealFrequencyInFile("C:/Users/stepa/repos2/00_Zachet_InfTheory/Lab1.0/F1.txt", dicti3, numberOfLettersInABlock);</w:t>
+      </w:r>
+    </w:p>
+    <w:p>
+      <w:pPr>
+        <w:rPr>
+          <w:lang w:val="en-US"/>
+        </w:rPr>
+      </w:pPr>
+      <w:r>
+        <w:rPr>
+          <w:lang w:val="en-US"/>
+        </w:rPr>
+        <w:t xml:space="preserve">            Console.WriteLine("Оценка энтропии 20:       " + ShennonFormulaForEnthropy(dicti3, numberOfLettersInABlock));*/</w:t>
+      </w:r>
+    </w:p>
+    <w:p>
+      <w:pPr>
+        <w:rPr>
+          <w:lang w:val="en-US"/>
+        </w:rPr>
+      </w:pPr>
+    </w:p>
+    <w:p>
+      <w:pPr>
+        <w:rPr>
+          <w:lang w:val="en-US"/>
+        </w:rPr>
+      </w:pPr>
+      <w:r>
+        <w:rPr>
+          <w:lang w:val="en-US"/>
+        </w:rPr>
+        <w:lastRenderedPageBreak/>
+        <w:t xml:space="preserve">            //Настраиваемые вероятности:</w:t>
+      </w:r>
+    </w:p>
+    <w:p>
+      <w:pPr>
+        <w:rPr>
+          <w:lang w:val="en-US"/>
+        </w:rPr>
+      </w:pPr>
+      <w:r>
+        <w:rPr>
+          <w:lang w:val="en-US"/>
+        </w:rPr>
+        <w:t xml:space="preserve">                        numberOfLettersInABlock = 1;</w:t>
+      </w:r>
+    </w:p>
+    <w:p>
+      <w:pPr>
+        <w:rPr>
+          <w:lang w:val="en-US"/>
+        </w:rPr>
+      </w:pPr>
+      <w:r>
+        <w:rPr>
+          <w:lang w:val="en-US"/>
+        </w:rPr>
+        <w:t xml:space="preserve">            dicti3 = new Dictionary&lt;string, double&gt;();</w:t>
+      </w:r>
+    </w:p>
+    <w:p>
+      <w:pPr>
+        <w:rPr>
+          <w:lang w:val="en-US"/>
+        </w:rPr>
+      </w:pPr>
+      <w:r>
+        <w:rPr>
+          <w:lang w:val="en-US"/>
+        </w:rPr>
+        <w:t xml:space="preserve">            countProbabilitiesBasedOnRealFrequencyInFile("C:/Users/stepa/repos2/00_Zachet_InfTheory/Lab1.0/F2.txt", dicti3, numberOfLettersInABlock);</w:t>
+      </w:r>
+    </w:p>
+    <w:p>
+      <w:pPr>
+        <w:rPr>
+          <w:lang w:val="en-US"/>
+        </w:rPr>
+      </w:pPr>
+      <w:r>
+        <w:rPr>
+          <w:lang w:val="en-US"/>
+        </w:rPr>
+        <w:t xml:space="preserve">            Console.WriteLine("\nФайл 2:\nОценка энтропии 1:        " + ShennonFormulaForEnthropy(dicti3, numberOfLettersInABlock));</w:t>
+      </w:r>
+    </w:p>
+    <w:p>
+      <w:pPr>
+        <w:rPr>
+          <w:lang w:val="en-US"/>
+        </w:rPr>
+      </w:pPr>
+      <w:r>
+        <w:rPr>
+          <w:lang w:val="en-US"/>
+        </w:rPr>
+        <w:t xml:space="preserve">            Console.WriteLine("Теоретическая энтропия 1: " + ShennonFormulaForEnthropy(dicti2, numberOfLettersInABlock));</w:t>
+      </w:r>
+    </w:p>
+    <w:p>
+      <w:pPr>
+        <w:rPr>
+          <w:lang w:val="en-US"/>
+        </w:rPr>
+      </w:pPr>
+    </w:p>
+    <w:p>
+      <w:pPr>
+        <w:rPr>
+          <w:lang w:val="en-US"/>
+        </w:rPr>
+      </w:pPr>
+      <w:r>
+        <w:rPr>
+          <w:lang w:val="en-US"/>
+        </w:rPr>
+        <w:t xml:space="preserve">            numberOfLettersInABlock = 2;</w:t>
+      </w:r>
+    </w:p>
+    <w:p>
+      <w:pPr>
+        <w:rPr>
+          <w:lang w:val="en-US"/>
+        </w:rPr>
+      </w:pPr>
+      <w:r>
+        <w:rPr>
+          <w:lang w:val="en-US"/>
+        </w:rPr>
+        <w:t xml:space="preserve">            dicti3 = new Dictionary&lt;string, double&gt;();</w:t>
+      </w:r>
+    </w:p>
+    <w:p>
+      <w:pPr>
+        <w:rPr>
+          <w:lang w:val="en-US"/>
+        </w:rPr>
+      </w:pPr>
+      <w:r>
+        <w:rPr>
+          <w:lang w:val="en-US"/>
+        </w:rPr>
+        <w:t xml:space="preserve">            countProbabilitiesBasedOnRealFrequencyInFile("C:/Users/stepa/repos2/00_Zachet_InfTheory/Lab1.0/F2.txt", dicti3, numberOfLettersInABlock);</w:t>
+      </w:r>
+    </w:p>
+    <w:p>
+      <w:pPr>
+        <w:rPr>
+          <w:lang w:val="en-US"/>
+        </w:rPr>
+      </w:pPr>
+      <w:r>
+        <w:rPr>
+          <w:lang w:val="en-US"/>
+        </w:rPr>
+        <w:t xml:space="preserve">            Console.WriteLine("Оценка энтропии 2:        " + ShennonFormulaForEnthropy(dicti3, numberOfLettersInABlock));</w:t>
+      </w:r>
+    </w:p>
+    <w:p>
+      <w:pPr>
+        <w:rPr>
+          <w:lang w:val="en-US"/>
+        </w:rPr>
+      </w:pPr>
+      <w:r>
+        <w:rPr>
+          <w:lang w:val="en-US"/>
+        </w:rPr>
+        <w:t xml:space="preserve">            dicti2 = new Dictionary&lt;string, double&gt;();</w:t>
+      </w:r>
+    </w:p>
+    <w:p>
+      <w:pPr>
+        <w:rPr>
+          <w:lang w:val="en-US"/>
+        </w:rPr>
+      </w:pPr>
+      <w:r>
+        <w:rPr>
+          <w:lang w:val="en-US"/>
+        </w:rPr>
+        <w:t xml:space="preserve">            dicti2.Add("aa", (double)1 / (double)81);</w:t>
+      </w:r>
+    </w:p>
+    <w:p>
+      <w:pPr>
+        <w:rPr>
+          <w:lang w:val="en-US"/>
+        </w:rPr>
+      </w:pPr>
+      <w:r>
+        <w:rPr>
+          <w:lang w:val="en-US"/>
+        </w:rPr>
+        <w:t xml:space="preserve">            dicti2.Add("ab", (double) 2 / (double)81);</w:t>
+      </w:r>
+    </w:p>
+    <w:p>
+      <w:pPr>
+        <w:rPr>
+          <w:lang w:val="en-US"/>
+        </w:rPr>
+      </w:pPr>
+      <w:r>
+        <w:rPr>
+          <w:lang w:val="en-US"/>
+        </w:rPr>
+        <w:t xml:space="preserve">            dicti2.Add("ac", (double) 2 / (double)27);</w:t>
+      </w:r>
+    </w:p>
+    <w:p>
+      <w:pPr>
+        <w:rPr>
+          <w:lang w:val="en-US"/>
+        </w:rPr>
+      </w:pPr>
+      <w:r>
+        <w:rPr>
+          <w:lang w:val="en-US"/>
+        </w:rPr>
+        <w:t xml:space="preserve">            dicti2.Add("ba", (double) 2 / (double)81);</w:t>
+      </w:r>
+    </w:p>
+    <w:p>
+      <w:pPr>
+        <w:rPr>
+          <w:lang w:val="en-US"/>
+        </w:rPr>
+      </w:pPr>
+      <w:r>
+        <w:rPr>
+          <w:lang w:val="en-US"/>
+        </w:rPr>
+        <w:t xml:space="preserve">            dicti2.Add("bb", (double) 4 / (double)81);</w:t>
+      </w:r>
+    </w:p>
+    <w:p>
+      <w:pPr>
+        <w:rPr>
+          <w:lang w:val="en-US"/>
+        </w:rPr>
+      </w:pPr>
+      <w:r>
+        <w:rPr>
+          <w:lang w:val="en-US"/>
+        </w:rPr>
+        <w:t xml:space="preserve">            dicti2.Add("bc", (double) 12 / (double)81);</w:t>
+      </w:r>
+    </w:p>
+    <w:p>
+      <w:pPr>
+        <w:rPr>
+          <w:lang w:val="en-US"/>
+        </w:rPr>
+      </w:pPr>
+      <w:r>
+        <w:rPr>
+          <w:lang w:val="en-US"/>
+        </w:rPr>
+        <w:t xml:space="preserve">            dicti2.Add("ca", (double) 2 / (double)27);</w:t>
+      </w:r>
+    </w:p>
+    <w:p>
+      <w:pPr>
+        <w:rPr>
+          <w:lang w:val="en-US"/>
+        </w:rPr>
+      </w:pPr>
+      <w:r>
+        <w:rPr>
+          <w:lang w:val="en-US"/>
+        </w:rPr>
+        <w:t xml:space="preserve">            dicti2.Add("cb", (double) 12 / (double)81);</w:t>
+      </w:r>
+    </w:p>
+    <w:p>
+      <w:pPr>
+        <w:rPr>
+          <w:lang w:val="en-US"/>
+        </w:rPr>
+      </w:pPr>
+      <w:r>
+        <w:rPr>
+          <w:lang w:val="en-US"/>
+        </w:rPr>
+        <w:t xml:space="preserve">            dicti2.Add("cc", (double) 36 / (double)81);</w:t>
+      </w:r>
+    </w:p>
+    <w:p>
+      <w:pPr>
+        <w:rPr>
+          <w:lang w:val="en-US"/>
+        </w:rPr>
+      </w:pPr>
+    </w:p>
+    <w:p>
+      <w:pPr>
+        <w:rPr>
+          <w:lang w:val="en-US"/>
+        </w:rPr>
+      </w:pPr>
+      <w:r>
+        <w:rPr>
+          <w:lang w:val="en-US"/>
+        </w:rPr>
+        <w:t xml:space="preserve">            Console.WriteLine("Теоретическая энтропия 2: " + ShennonFormulaForEnthropy(dicti2, numberOfLettersInABlock));</w:t>
+      </w:r>
+    </w:p>
+    <w:p>
+      <w:pPr>
+        <w:rPr>
+          <w:lang w:val="en-US"/>
+        </w:rPr>
+      </w:pPr>
+    </w:p>
+    <w:p>
+      <w:pPr>
+        <w:rPr>
+          <w:lang w:val="en-US"/>
+        </w:rPr>
+      </w:pPr>
+      <w:r>
+        <w:rPr>
+          <w:lang w:val="en-US"/>
+        </w:rPr>
+        <w:t xml:space="preserve">            /*numberOfLettersInABlock = 3;</w:t>
+      </w:r>
+    </w:p>
+    <w:p>
+      <w:pPr>
+        <w:rPr>
+          <w:lang w:val="en-US"/>
+        </w:rPr>
+      </w:pPr>
+      <w:r>
+        <w:rPr>
+          <w:lang w:val="en-US"/>
+        </w:rPr>
+        <w:t xml:space="preserve">            dicti3 = new Dictionary&lt;string, double&gt;();</w:t>
+      </w:r>
+    </w:p>
+    <w:p>
+      <w:pPr>
+        <w:rPr>
+          <w:lang w:val="en-US"/>
+        </w:rPr>
+      </w:pPr>
+      <w:r>
+        <w:rPr>
+          <w:lang w:val="en-US"/>
+        </w:rPr>
+        <w:t xml:space="preserve">            countProbabilitiesBasedOnRealFrequencyInFile("C:/Users/stepa/repos2/00_Zachet_InfTheory/Lab1.0/F2.txt", dicti3, numberOfLettersInABlock);</w:t>
+      </w:r>
+    </w:p>
+    <w:p>
+      <w:pPr>
+        <w:rPr>
+          <w:lang w:val="en-US"/>
+        </w:rPr>
+      </w:pPr>
+      <w:r>
+        <w:rPr>
+          <w:lang w:val="en-US"/>
+        </w:rPr>
+        <w:t xml:space="preserve">            Console.WriteLine("Оценка энтропии 3:        " + ShennonFormulaForEnthropy(dicti3, numberOfLettersInABlock));</w:t>
+      </w:r>
+    </w:p>
+    <w:p>
+      <w:pPr>
+        <w:rPr>
+          <w:lang w:val="en-US"/>
+        </w:rPr>
+      </w:pPr>
+    </w:p>
+    <w:p>
+      <w:pPr>
+        <w:rPr>
+          <w:lang w:val="en-US"/>
+        </w:rPr>
+      </w:pPr>
+      <w:r>
+        <w:rPr>
+          <w:lang w:val="en-US"/>
+        </w:rPr>
+        <w:t xml:space="preserve">            numberOfLettersInABlock = 4;</w:t>
+      </w:r>
+    </w:p>
+    <w:p>
+      <w:pPr>
+        <w:rPr>
+          <w:lang w:val="en-US"/>
+        </w:rPr>
+      </w:pPr>
+      <w:r>
+        <w:rPr>
+          <w:lang w:val="en-US"/>
+        </w:rPr>
+        <w:t xml:space="preserve">            dicti3 = new Dictionary&lt;string, double&gt;();</w:t>
+      </w:r>
+    </w:p>
+    <w:p>
+      <w:pPr>
+        <w:rPr>
+          <w:lang w:val="en-US"/>
+        </w:rPr>
+      </w:pPr>
+      <w:r>
+        <w:rPr>
+          <w:lang w:val="en-US"/>
+        </w:rPr>
+        <w:t xml:space="preserve">            countProbabilitiesBasedOnRealFrequencyInFile("C:/Users/stepa/repos2/00_Zachet_InfTheory/Lab1.0/F2.txt", dicti3, numberOfLettersInABlock);</w:t>
+      </w:r>
+    </w:p>
+    <w:p>
+      <w:pPr>
+        <w:rPr>
+          <w:lang w:val="en-US"/>
+        </w:rPr>
+      </w:pPr>
+      <w:r>
+        <w:rPr>
+          <w:lang w:val="en-US"/>
+        </w:rPr>
+        <w:t xml:space="preserve">            Console.WriteLine("Оценка энтропии 4:        " + ShennonFormulaForEnthropy(dicti3, numberOfLettersInABlock));</w:t>
+      </w:r>
+    </w:p>
+    <w:p>
+      <w:pPr>
+        <w:rPr>
+          <w:lang w:val="en-US"/>
+        </w:rPr>
+      </w:pPr>
+    </w:p>
+    <w:p>
+      <w:pPr>
+        <w:rPr>
+          <w:lang w:val="en-US"/>
+        </w:rPr>
+      </w:pPr>
+      <w:r>
+        <w:rPr>
+          <w:lang w:val="en-US"/>
+        </w:rPr>
+        <w:t xml:space="preserve">            numberOfLettersInABlock = 20;</w:t>
+      </w:r>
+    </w:p>
+    <w:p>
+      <w:pPr>
+        <w:rPr>
+          <w:lang w:val="en-US"/>
+        </w:rPr>
+      </w:pPr>
+      <w:r>
+        <w:rPr>
+          <w:lang w:val="en-US"/>
+        </w:rPr>
+        <w:t xml:space="preserve">            dicti3 = new Dictionary&lt;string, double&gt;();</w:t>
+      </w:r>
+    </w:p>
+    <w:p>
+      <w:pPr>
+        <w:rPr>
+          <w:lang w:val="en-US"/>
+        </w:rPr>
+      </w:pPr>
+      <w:r>
+        <w:rPr>
+          <w:lang w:val="en-US"/>
+        </w:rPr>
+        <w:t xml:space="preserve">            countProbabilitiesBasedOnRealFrequencyInFile("C:/Users/stepa/repos2/00_Zachet_InfTheory/Lab1.0/F2.txt", dicti3, numberOfLettersInABlock);</w:t>
+      </w:r>
+    </w:p>
+    <w:p>
+      <w:pPr>
+        <w:rPr>
+          <w:lang w:val="en-US"/>
+        </w:rPr>
+      </w:pPr>
+      <w:r>
+        <w:rPr>
+          <w:lang w:val="en-US"/>
+        </w:rPr>
+        <w:t xml:space="preserve">            Console.WriteLine("Оценка энтропии 20:       " + ShennonFormulaForEnthropy(dicti3, numberOfLettersInABlock));*/</w:t>
+      </w:r>
+    </w:p>
+    <w:p>
+      <w:pPr>
+        <w:rPr>
+          <w:lang w:val="en-US"/>
+        </w:rPr>
+      </w:pPr>
+    </w:p>
+    <w:p>
+      <w:pPr>
+        <w:rPr>
+          <w:lang w:val="en-US"/>
+        </w:rPr>
+      </w:pPr>
+    </w:p>
+    <w:p>
+      <w:pPr>
+        <w:rPr>
+          <w:lang w:val="en-US"/>
+        </w:rPr>
+      </w:pPr>
+      <w:r>
+        <w:rPr>
+          <w:lang w:val="en-US"/>
+        </w:rPr>
+        <w:t xml:space="preserve">            Console.ReadLine();</w:t>
+      </w:r>
+    </w:p>
+    <w:p>
+      <w:pPr>
+        <w:rPr>
+          <w:lang w:val="en-US"/>
+        </w:rPr>
+      </w:pPr>
+      <w:r>
+        <w:rPr>
+          <w:lang w:val="en-US"/>
+        </w:rPr>
+        <w:t xml:space="preserve">        }</w:t>
+      </w:r>
+    </w:p>
+    <w:p>
+      <w:pPr>
+        <w:rPr>
+          <w:lang w:val="en-US"/>
+        </w:rPr>
+      </w:pPr>
+      <w:r>
+        <w:rPr>
+          <w:lang w:val="en-US"/>
+        </w:rPr>
+        <w:t xml:space="preserve">        static double ShennonFormulaForEnthropy(Dictionary&lt;string, double&gt; dict, int numberOfLettersInABlock)</w:t>
+      </w:r>
+    </w:p>
+    <w:p>
+      <w:pPr>
         <w:rPr>
           <w:lang w:val="ru-RU"/>
         </w:rPr>
-        <w:t>Файл</w:t>
-      </w:r>
-      <w:r>
-        <w:rPr>
-          <w:lang w:val="en-US"/>
-        </w:rPr>
-        <w:t xml:space="preserve"> 1:\n" + "</w:t>
+      </w:pPr>
+      <w:r>
+        <w:rPr>
+          <w:lang w:val="en-US"/>
+        </w:rPr>
+        <w:t xml:space="preserve">        </w:t>
       </w:r>
       <w:r>
         <w:rPr>
           <w:lang w:val="ru-RU"/>
         </w:rPr>
-        <w:t>Оценка</w:t>
-      </w:r>
-      <w:r>
-        <w:rPr>
-          <w:lang w:val="en-US"/>
-        </w:rPr>
-        <w:t xml:space="preserve"> </w:t>
-      </w:r>
-      <w:r>
+        <w:t>{//Количество информации, которое мы получаем, достигает максимального значения, если события равновероятны... Здесь, видимо,</w:t>
+      </w:r>
+    </w:p>
+    <w:p>
+      <w:pPr>
         <w:rPr>
           <w:lang w:val="ru-RU"/>
         </w:rPr>
-        <w:t>энтропии</w:t>
-      </w:r>
-      <w:r>
-        <w:rPr>
-          <w:lang w:val="en-US"/>
-        </w:rPr>
-        <w:t xml:space="preserve"> 1:        " + ShennonFormulaForEnthropy(dicti3, numberOfLettersInABlock));</w:t>
-      </w:r>
-    </w:p>
-    <w:p>
-      <w:pPr>
-        <w:rPr>
-          <w:lang w:val="en-US"/>
-        </w:rPr>
-      </w:pPr>
-      <w:r>
-        <w:rPr>
-          <w:lang w:val="en-US"/>
-        </w:rPr>
-        <w:t xml:space="preserve">            Console.WriteLine("</w:t>
-      </w:r>
+      </w:pPr>
       <w:r>
         <w:rPr>
           <w:lang w:val="ru-RU"/>
         </w:rPr>
-        <w:t>Теоретическая</w:t>
-      </w:r>
-      <w:r>
-        <w:rPr>
-          <w:lang w:val="en-US"/>
-        </w:rPr>
-        <w:t xml:space="preserve"> </w:t>
-      </w:r>
-      <w:r>
+        <w:t xml:space="preserve">            //сравниваются значения, полученные применением формулы Хартли...</w:t>
+      </w:r>
+    </w:p>
+    <w:p>
+      <w:pPr>
         <w:rPr>
           <w:lang w:val="ru-RU"/>
         </w:rPr>
-        <w:t>энтропия</w:t>
-      </w:r>
-      <w:r>
-        <w:rPr>
-          <w:lang w:val="en-US"/>
-        </w:rPr>
-        <w:t xml:space="preserve"> 1: " + ShennonFormulaForEnthropy(dicti1, numberOfLettersInABlock));</w:t>
-      </w:r>
-    </w:p>
-    <w:p>
-      <w:pPr>
-        <w:rPr>
-          <w:lang w:val="en-US"/>
-        </w:rPr>
-      </w:pPr>
-    </w:p>
-    <w:p>
-      <w:pPr>
-        <w:rPr>
-          <w:lang w:val="en-US"/>
-        </w:rPr>
-      </w:pPr>
-      <w:r>
-        <w:rPr>
-          <w:lang w:val="en-US"/>
-        </w:rPr>
-        <w:t xml:space="preserve">            dicti1 = new Dictionary&lt;string, double&gt;();</w:t>
-      </w:r>
-    </w:p>
-    <w:p>
-      <w:pPr>
-        <w:rPr>
-          <w:lang w:val="en-US"/>
-        </w:rPr>
-      </w:pPr>
-      <w:r>
-        <w:rPr>
-          <w:lang w:val="en-US"/>
-        </w:rPr>
-        <w:t xml:space="preserve">            dicti1.Add("aa", (double)2 / (double)9);</w:t>
-      </w:r>
-    </w:p>
-    <w:p>
-      <w:pPr>
-        <w:rPr>
-          <w:lang w:val="en-US"/>
-        </w:rPr>
-      </w:pPr>
-      <w:r>
-        <w:rPr>
-          <w:lang w:val="en-US"/>
-        </w:rPr>
-        <w:t xml:space="preserve">            dicti1.Add("ab", (double)2 / (double)9);</w:t>
-      </w:r>
-    </w:p>
-    <w:p>
-      <w:pPr>
-        <w:rPr>
-          <w:lang w:val="en-US"/>
-        </w:rPr>
-      </w:pPr>
-      <w:r>
-        <w:rPr>
-          <w:lang w:val="en-US"/>
-        </w:rPr>
-        <w:t xml:space="preserve">            dicti1.Add("ac", (double)2 / (double)9);</w:t>
-      </w:r>
-    </w:p>
-    <w:p>
-      <w:pPr>
-        <w:rPr>
-          <w:lang w:val="en-US"/>
-        </w:rPr>
-      </w:pPr>
-      <w:r>
-        <w:rPr>
-          <w:lang w:val="en-US"/>
-        </w:rPr>
-        <w:t xml:space="preserve">            dicti1.Add("ba", (double)2 / (double)9);</w:t>
-      </w:r>
-    </w:p>
-    <w:p>
-      <w:pPr>
-        <w:rPr>
-          <w:lang w:val="en-US"/>
-        </w:rPr>
-      </w:pPr>
-      <w:r>
-        <w:rPr>
-          <w:lang w:val="en-US"/>
-        </w:rPr>
-        <w:t xml:space="preserve">            dicti1.Add("bb", (double)2 / (double)9);</w:t>
-      </w:r>
-    </w:p>
-    <w:p>
-      <w:pPr>
-        <w:rPr>
-          <w:lang w:val="en-US"/>
-        </w:rPr>
-      </w:pPr>
-      <w:r>
-        <w:rPr>
-          <w:lang w:val="en-US"/>
-        </w:rPr>
-        <w:t xml:space="preserve">            dicti1.Add("bc", (double)2 / (double)9);</w:t>
-      </w:r>
-    </w:p>
-    <w:p>
-      <w:pPr>
-        <w:rPr>
-          <w:lang w:val="en-US"/>
-        </w:rPr>
-      </w:pPr>
-      <w:r>
-        <w:rPr>
-          <w:lang w:val="en-US"/>
-        </w:rPr>
-        <w:t xml:space="preserve">            dicti1.Add("ca", (double)2 / (double)9);</w:t>
-      </w:r>
-    </w:p>
-    <w:p>
-      <w:pPr>
-        <w:rPr>
-          <w:lang w:val="en-US"/>
-        </w:rPr>
-      </w:pPr>
-      <w:r>
-        <w:rPr>
-          <w:lang w:val="en-US"/>
-        </w:rPr>
-        <w:t xml:space="preserve">            dicti1.Add("cb", (double)2 / (double)9);</w:t>
-      </w:r>
-    </w:p>
-    <w:p>
-      <w:pPr>
-        <w:rPr>
-          <w:lang w:val="en-US"/>
-        </w:rPr>
-      </w:pPr>
-      <w:r>
-        <w:rPr>
-          <w:lang w:val="en-US"/>
-        </w:rPr>
-        <w:t xml:space="preserve">            dicti1.Add("cc", (double)2 / (double)9);</w:t>
-      </w:r>
-    </w:p>
-    <w:p>
-      <w:pPr>
-        <w:rPr>
-          <w:lang w:val="en-US"/>
-        </w:rPr>
-      </w:pPr>
-      <w:r>
-        <w:rPr>
-          <w:lang w:val="en-US"/>
-        </w:rPr>
-        <w:t xml:space="preserve">            numberOfLettersInABlock = 2;</w:t>
-      </w:r>
-    </w:p>
-    <w:p>
-      <w:pPr>
-        <w:rPr>
-          <w:lang w:val="en-US"/>
-        </w:rPr>
-      </w:pPr>
-      <w:r>
-        <w:rPr>
-          <w:lang w:val="en-US"/>
-        </w:rPr>
-        <w:t xml:space="preserve">            dicti3 = new Dictionary&lt;string, double&gt;();</w:t>
-      </w:r>
-    </w:p>
-    <w:p>
-      <w:pPr>
-        <w:rPr>
-          <w:lang w:val="en-US"/>
-        </w:rPr>
-      </w:pPr>
-      <w:r>
-        <w:rPr>
-          <w:lang w:val="en-US"/>
-        </w:rPr>
-        <w:t xml:space="preserve">            countProbabilitiesBasedOnRealFrequencyInFile("C:/Users/stepa/repos2/00_Zachet_InfTheory/Lab1.0/F1.txt", dicti3, numberOfLettersInABlock);</w:t>
-      </w:r>
-    </w:p>
-    <w:p>
-      <w:pPr>
-        <w:rPr>
-          <w:lang w:val="en-US"/>
-        </w:rPr>
-      </w:pPr>
-      <w:r>
-        <w:rPr>
-          <w:lang w:val="en-US"/>
-        </w:rPr>
-        <w:t xml:space="preserve">            Console.WriteLine("</w:t>
-      </w:r>
+      </w:pPr>
       <w:r>
         <w:rPr>
           <w:lang w:val="ru-RU"/>
         </w:rPr>
-        <w:t>Оценка</w:t>
-      </w:r>
-      <w:r>
-        <w:rPr>
-          <w:lang w:val="en-US"/>
-        </w:rPr>
-        <w:t xml:space="preserve"> </w:t>
-      </w:r>
+        <w:t xml:space="preserve">            //Формула Шеннона позволяет высчитать среднее кол-во информации, передаваемое любым сообщением(блоком символов).</w:t>
+      </w:r>
+    </w:p>
+    <w:p>
+      <w:pPr>
+        <w:rPr>
+          <w:lang w:val="en-US"/>
+        </w:rPr>
+      </w:pPr>
       <w:r>
         <w:rPr>
           <w:lang w:val="ru-RU"/>
         </w:rPr>
-        <w:t>энтропии</w:t>
-      </w:r>
-      <w:r>
-        <w:rPr>
-          <w:lang w:val="en-US"/>
-        </w:rPr>
-        <w:t xml:space="preserve"> 2:        " + ShennonFormulaForEnthropy(dicti3, numberOfLettersInABlock));</w:t>
-      </w:r>
-    </w:p>
-    <w:p>
-      <w:pPr>
-        <w:rPr>
-          <w:lang w:val="en-US"/>
-        </w:rPr>
-      </w:pPr>
-      <w:r>
-        <w:rPr>
-          <w:lang w:val="en-US"/>
-        </w:rPr>
-        <w:t xml:space="preserve">            Console.WriteLine("</w:t>
-      </w:r>
-      <w:r>
-        <w:rPr>
-          <w:lang w:val="ru-RU"/>
-        </w:rPr>
-        <w:t>Теоретическая</w:t>
-      </w:r>
-      <w:r>
-        <w:rPr>
-          <w:lang w:val="en-US"/>
-        </w:rPr>
-        <w:t xml:space="preserve"> </w:t>
-      </w:r>
-      <w:r>
-        <w:rPr>
-          <w:lang w:val="ru-RU"/>
-        </w:rPr>
-        <w:t>энтропия</w:t>
-      </w:r>
-      <w:r>
-        <w:rPr>
-          <w:lang w:val="en-US"/>
-        </w:rPr>
-        <w:t xml:space="preserve"> 2: " + ShennonFormulaForEnthropy(dicti1, numberOfLettersInABlock));</w:t>
-      </w:r>
-    </w:p>
-    <w:p>
-      <w:pPr>
-        <w:rPr>
-          <w:lang w:val="en-US"/>
-        </w:rPr>
-      </w:pPr>
-    </w:p>
-    <w:p>
-      <w:pPr>
-        <w:rPr>
-          <w:lang w:val="en-US"/>
-        </w:rPr>
-      </w:pPr>
-      <w:r>
-        <w:rPr>
-          <w:lang w:val="en-US"/>
-        </w:rPr>
-        <w:t xml:space="preserve">            numberOfLettersInABlock = 3;</w:t>
-      </w:r>
-    </w:p>
-    <w:p>
-      <w:pPr>
-        <w:rPr>
-          <w:lang w:val="en-US"/>
-        </w:rPr>
-      </w:pPr>
-      <w:r>
-        <w:rPr>
-          <w:lang w:val="en-US"/>
-        </w:rPr>
-        <w:t xml:space="preserve">            dicti3 = new Dictionary&lt;string, double&gt;();</w:t>
-      </w:r>
-    </w:p>
-    <w:p>
-      <w:pPr>
-        <w:rPr>
-          <w:lang w:val="en-US"/>
-        </w:rPr>
-      </w:pPr>
-      <w:r>
-        <w:rPr>
-          <w:lang w:val="en-US"/>
-        </w:rPr>
-        <w:t xml:space="preserve">            countProbabilitiesBasedOnRealFrequencyInFile("C:/Users/stepa/repos2/00_Zachet_InfTheory/Lab1.0/F1.txt", dicti3, numberOfLettersInABlock);</w:t>
-      </w:r>
-    </w:p>
-    <w:p>
-      <w:pPr>
-        <w:rPr>
-          <w:lang w:val="en-US"/>
-        </w:rPr>
-      </w:pPr>
-      <w:r>
-        <w:rPr>
-          <w:lang w:val="en-US"/>
-        </w:rPr>
-        <w:t xml:space="preserve">            Console.WriteLine("</w:t>
-      </w:r>
-      <w:r>
-        <w:rPr>
-          <w:lang w:val="ru-RU"/>
-        </w:rPr>
-        <w:t>Оценка</w:t>
-      </w:r>
-      <w:r>
-        <w:rPr>
-          <w:lang w:val="en-US"/>
-        </w:rPr>
-        <w:t xml:space="preserve"> </w:t>
-      </w:r>
-      <w:r>
-        <w:rPr>
-          <w:lang w:val="ru-RU"/>
-        </w:rPr>
-        <w:t>энтропии</w:t>
-      </w:r>
-      <w:r>
-        <w:rPr>
-          <w:lang w:val="en-US"/>
-        </w:rPr>
-        <w:t xml:space="preserve"> 3:        " + ShennonFormulaForEnthropy(dicti3, numberOfLettersInABlock));</w:t>
-      </w:r>
-    </w:p>
-    <w:p>
-      <w:pPr>
-        <w:rPr>
-          <w:lang w:val="en-US"/>
-        </w:rPr>
-      </w:pPr>
-    </w:p>
-    <w:p>
-      <w:pPr>
-        <w:rPr>
-          <w:lang w:val="en-US"/>
-        </w:rPr>
-      </w:pPr>
-      <w:r>
-        <w:rPr>
-          <w:lang w:val="en-US"/>
-        </w:rPr>
-        <w:t xml:space="preserve">            numberOfLettersInABlock = 4;</w:t>
-      </w:r>
-    </w:p>
-    <w:p>
-      <w:pPr>
-        <w:rPr>
-          <w:lang w:val="en-US"/>
-        </w:rPr>
-      </w:pPr>
-      <w:r>
-        <w:rPr>
-          <w:lang w:val="en-US"/>
-        </w:rPr>
-        <w:t xml:space="preserve">            dicti3 = new Dictionary&lt;string, double&gt;();</w:t>
-      </w:r>
-    </w:p>
-    <w:p>
-      <w:pPr>
-        <w:rPr>
-          <w:lang w:val="en-US"/>
-        </w:rPr>
-      </w:pPr>
-      <w:r>
-        <w:rPr>
-          <w:lang w:val="en-US"/>
-        </w:rPr>
-        <w:t xml:space="preserve">            countProbabilitiesBasedOnRealFrequencyInFile("C:/Users/stepa/repos2/00_Zachet_InfTheory/Lab1.0/F1.txt", dicti3, numberOfLettersInABlock);</w:t>
-      </w:r>
-    </w:p>
-    <w:p>
-      <w:pPr>
-        <w:rPr>
-          <w:lang w:val="en-US"/>
-        </w:rPr>
-      </w:pPr>
-      <w:r>
-        <w:rPr>
-          <w:lang w:val="en-US"/>
-        </w:rPr>
-        <w:t xml:space="preserve">            Console.WriteLine("</w:t>
-      </w:r>
-      <w:r>
-        <w:rPr>
-          <w:lang w:val="ru-RU"/>
-        </w:rPr>
-        <w:t>Оценка</w:t>
-      </w:r>
-      <w:r>
-        <w:rPr>
-          <w:lang w:val="en-US"/>
-        </w:rPr>
-        <w:t xml:space="preserve"> </w:t>
-      </w:r>
-      <w:r>
-        <w:rPr>
-          <w:lang w:val="ru-RU"/>
-        </w:rPr>
-        <w:t>энтропии</w:t>
-      </w:r>
-      <w:r>
-        <w:rPr>
-          <w:lang w:val="en-US"/>
-        </w:rPr>
-        <w:t xml:space="preserve"> 4:        " + ShennonFormulaForEnthropy(dicti3, numberOfLettersInABlock));</w:t>
-      </w:r>
-    </w:p>
-    <w:p>
-      <w:pPr>
-        <w:rPr>
-          <w:lang w:val="en-US"/>
-        </w:rPr>
-      </w:pPr>
-    </w:p>
-    <w:p>
-      <w:pPr>
-        <w:rPr>
-          <w:lang w:val="en-US"/>
-        </w:rPr>
-      </w:pPr>
-      <w:r>
-        <w:rPr>
-          <w:lang w:val="en-US"/>
-        </w:rPr>
-        <w:t xml:space="preserve">            numberOfLettersInABlock = 20;</w:t>
-      </w:r>
-    </w:p>
-    <w:p>
-      <w:pPr>
-        <w:rPr>
-          <w:lang w:val="en-US"/>
-        </w:rPr>
-      </w:pPr>
-      <w:r>
-        <w:rPr>
-          <w:lang w:val="en-US"/>
-        </w:rPr>
-        <w:t xml:space="preserve">            dicti3 = new Dictionary&lt;string, double&gt;();</w:t>
-      </w:r>
-    </w:p>
-    <w:p>
-      <w:pPr>
-        <w:rPr>
-          <w:lang w:val="en-US"/>
-        </w:rPr>
-      </w:pPr>
-      <w:r>
-        <w:rPr>
-          <w:lang w:val="en-US"/>
-        </w:rPr>
-        <w:t xml:space="preserve">            countProbabilitiesBasedOnRealFrequencyInFile("C:/Users/stepa/repos2/00_Zachet_InfTheory/Lab1.0/F1.txt", dicti3, numberOfLettersInABlock);</w:t>
+        <w:t xml:space="preserve">            </w:t>
+      </w:r>
+      <w:r>
+        <w:rPr>
+          <w:lang w:val="en-US"/>
+        </w:rPr>
+        <w:t>double sum = 0;</w:t>
+      </w:r>
+    </w:p>
+    <w:p>
+      <w:pPr>
+        <w:rPr>
+          <w:lang w:val="en-US"/>
+        </w:rPr>
+      </w:pPr>
+      <w:r>
+        <w:rPr>
+          <w:lang w:val="en-US"/>
+        </w:rPr>
+        <w:t xml:space="preserve">            foreach (var item in dict)</w:t>
+      </w:r>
+    </w:p>
+    <w:p>
+      <w:pPr>
+        <w:rPr>
+          <w:lang w:val="en-US"/>
+        </w:rPr>
+      </w:pPr>
+      <w:r>
+        <w:rPr>
+          <w:lang w:val="en-US"/>
+        </w:rPr>
+        <w:t xml:space="preserve">            {</w:t>
+      </w:r>
+    </w:p>
+    <w:p>
+      <w:pPr>
+        <w:rPr>
+          <w:lang w:val="en-US"/>
+        </w:rPr>
+      </w:pPr>
+      <w:r>
+        <w:rPr>
+          <w:lang w:val="en-US"/>
+        </w:rPr>
+        <w:t xml:space="preserve">                sum += item.Value * Math.Log(1 / item.Value, 2);</w:t>
+      </w:r>
+    </w:p>
+    <w:p>
+      <w:pPr>
+        <w:rPr>
+          <w:lang w:val="en-US"/>
+        </w:rPr>
+      </w:pPr>
+      <w:r>
+        <w:rPr>
+          <w:lang w:val="en-US"/>
+        </w:rPr>
+        <w:t xml:space="preserve">            }</w:t>
+      </w:r>
+    </w:p>
+    <w:p>
+      <w:pPr>
+        <w:rPr>
+          <w:lang w:val="en-US"/>
+        </w:rPr>
+      </w:pPr>
+      <w:r>
+        <w:rPr>
+          <w:lang w:val="en-US"/>
+        </w:rPr>
+        <w:t xml:space="preserve">            return sum / numberOfLettersInABlock;//ВЕЗДЕ Д.Б. примерно 1.58</w:t>
+      </w:r>
+    </w:p>
+    <w:p>
+      <w:pPr>
+        <w:rPr>
+          <w:lang w:val="en-US"/>
+        </w:rPr>
+      </w:pPr>
+      <w:r>
+        <w:rPr>
+          <w:lang w:val="en-US"/>
+        </w:rPr>
+        <w:t xml:space="preserve">        }</w:t>
+      </w:r>
+    </w:p>
+    <w:p>
+      <w:pPr>
+        <w:rPr>
+          <w:lang w:val="en-US"/>
+        </w:rPr>
+      </w:pPr>
+      <w:r>
+        <w:rPr>
+          <w:lang w:val="en-US"/>
+        </w:rPr>
+        <w:t xml:space="preserve">        static void countProbabilitiesBasedOnRealFrequencyInFile(string path, Dictionary&lt;string, double&gt; dict, int numberOfLettersInABlock)</w:t>
+      </w:r>
+    </w:p>
+    <w:p>
+      <w:pPr>
+        <w:rPr>
+          <w:lang w:val="en-US"/>
+        </w:rPr>
+      </w:pPr>
+      <w:r>
+        <w:rPr>
+          <w:lang w:val="en-US"/>
+        </w:rPr>
+        <w:t xml:space="preserve">        {</w:t>
+      </w:r>
+    </w:p>
+    <w:p>
+      <w:pPr>
+        <w:rPr>
+          <w:lang w:val="en-US"/>
+        </w:rPr>
+      </w:pPr>
+      <w:r>
+        <w:rPr>
+          <w:lang w:val="en-US"/>
+        </w:rPr>
+        <w:t xml:space="preserve">            string str;</w:t>
+      </w:r>
+    </w:p>
+    <w:p>
+      <w:pPr>
+        <w:rPr>
+          <w:lang w:val="en-US"/>
+        </w:rPr>
+      </w:pPr>
+      <w:r>
+        <w:rPr>
+          <w:lang w:val="en-US"/>
+        </w:rPr>
+        <w:t xml:space="preserve">            using (StreamReader sr = File.OpenText(path))</w:t>
+      </w:r>
+    </w:p>
+    <w:p>
+      <w:pPr>
+        <w:rPr>
+          <w:lang w:val="en-US"/>
+        </w:rPr>
+      </w:pPr>
+      <w:r>
+        <w:rPr>
+          <w:lang w:val="en-US"/>
+        </w:rPr>
+        <w:t xml:space="preserve">            {</w:t>
+      </w:r>
+    </w:p>
+    <w:p>
+      <w:pPr>
+        <w:rPr>
+          <w:lang w:val="en-US"/>
+        </w:rPr>
+      </w:pPr>
+      <w:r>
+        <w:rPr>
+          <w:lang w:val="en-US"/>
+        </w:rPr>
+        <w:t xml:space="preserve">                str = sr.ReadToEnd();</w:t>
+      </w:r>
+    </w:p>
+    <w:p>
+      <w:pPr>
+        <w:rPr>
+          <w:lang w:val="en-US"/>
+        </w:rPr>
+      </w:pPr>
+      <w:r>
+        <w:rPr>
+          <w:lang w:val="en-US"/>
+        </w:rPr>
+        <w:t xml:space="preserve">            }//1. Apparently I need to split the string by words... No. A whitespace is also a symbol.</w:t>
+      </w:r>
+    </w:p>
+    <w:p>
+      <w:pPr>
+        <w:rPr>
+          <w:lang w:val="en-US"/>
+        </w:rPr>
+      </w:pPr>
+      <w:r>
+        <w:rPr>
+          <w:lang w:val="en-US"/>
+        </w:rPr>
+        <w:t xml:space="preserve">             //2. I need to split it on chars. </w:t>
+      </w:r>
+    </w:p>
+    <w:p>
+      <w:pPr>
+        <w:rPr>
+          <w:lang w:val="en-US"/>
+        </w:rPr>
+      </w:pPr>
+      <w:r>
+        <w:rPr>
+          <w:lang w:val="en-US"/>
+        </w:rPr>
+        <w:t xml:space="preserve">             //3. Then to get words of needed length by hand</w:t>
+      </w:r>
+    </w:p>
+    <w:p>
+      <w:pPr>
+        <w:rPr>
+          <w:lang w:val="en-US"/>
+        </w:rPr>
+      </w:pPr>
+      <w:r>
+        <w:rPr>
+          <w:lang w:val="en-US"/>
+        </w:rPr>
+        <w:t xml:space="preserve">            char[] str_chars = str.ToCharArray();</w:t>
+      </w:r>
+    </w:p>
+    <w:p>
+      <w:pPr>
+        <w:rPr>
+          <w:lang w:val="en-US"/>
+        </w:rPr>
+      </w:pPr>
+      <w:r>
+        <w:rPr>
+          <w:lang w:val="en-US"/>
+        </w:rPr>
+        <w:t xml:space="preserve">            for (int i = 0; i &lt; numberOfChars - numberOfLettersInABlock; i++)</w:t>
+      </w:r>
+    </w:p>
+    <w:p>
+      <w:pPr>
+        <w:rPr>
+          <w:lang w:val="en-US"/>
+        </w:rPr>
+      </w:pPr>
+      <w:r>
+        <w:rPr>
+          <w:lang w:val="en-US"/>
+        </w:rPr>
+        <w:t xml:space="preserve">            {</w:t>
+      </w:r>
+    </w:p>
+    <w:p>
+      <w:pPr>
+        <w:rPr>
+          <w:lang w:val="en-US"/>
+        </w:rPr>
+      </w:pPr>
+      <w:r>
+        <w:rPr>
+          <w:lang w:val="en-US"/>
+        </w:rPr>
+        <w:t xml:space="preserve">                string block = str_chars[i].ToString();</w:t>
+      </w:r>
+    </w:p>
+    <w:p>
+      <w:pPr>
+        <w:rPr>
+          <w:lang w:val="en-US"/>
+        </w:rPr>
+      </w:pPr>
+      <w:r>
+        <w:rPr>
+          <w:lang w:val="en-US"/>
+        </w:rPr>
+        <w:t xml:space="preserve">                for (int j = 1; j &lt; numberOfLettersInABlock; j++)</w:t>
+      </w:r>
+    </w:p>
+    <w:p>
+      <w:pPr>
+        <w:rPr>
+          <w:lang w:val="en-US"/>
+        </w:rPr>
+      </w:pPr>
+      <w:r>
+        <w:rPr>
+          <w:lang w:val="en-US"/>
+        </w:rPr>
+        <w:t xml:space="preserve">                {</w:t>
+      </w:r>
+    </w:p>
+    <w:p>
+      <w:pPr>
+        <w:rPr>
+          <w:lang w:val="en-US"/>
+        </w:rPr>
+      </w:pPr>
+      <w:r>
+        <w:rPr>
+          <w:lang w:val="en-US"/>
+        </w:rPr>
+        <w:t xml:space="preserve">                    block += str_chars[i + j].ToString();</w:t>
+      </w:r>
+    </w:p>
+    <w:p>
+      <w:pPr>
+        <w:rPr>
+          <w:lang w:val="en-US"/>
+        </w:rPr>
+      </w:pPr>
+      <w:r>
+        <w:rPr>
+          <w:lang w:val="en-US"/>
+        </w:rPr>
+        <w:t xml:space="preserve">                }</w:t>
+      </w:r>
+    </w:p>
+    <w:p>
+      <w:pPr>
+        <w:rPr>
+          <w:lang w:val="en-US"/>
+        </w:rPr>
+      </w:pPr>
+      <w:r>
+        <w:rPr>
+          <w:lang w:val="en-US"/>
+        </w:rPr>
+        <w:t xml:space="preserve">                if (dict.ContainsKey(block))</w:t>
+      </w:r>
+    </w:p>
+    <w:p>
+      <w:pPr>
+        <w:rPr>
+          <w:lang w:val="en-US"/>
+        </w:rPr>
+      </w:pPr>
+      <w:r>
+        <w:rPr>
+          <w:lang w:val="en-US"/>
+        </w:rPr>
+        <w:t xml:space="preserve">                {</w:t>
       </w:r>
     </w:p>
     <w:p>
@@ -3269,734 +4010,72 @@
           <w:lang w:val="en-US"/>
         </w:rPr>
         <w:lastRenderedPageBreak/>
-        <w:t xml:space="preserve">            Console.WriteLine("</w:t>
-      </w:r>
-      <w:r>
-        <w:rPr>
-          <w:lang w:val="ru-RU"/>
-        </w:rPr>
-        <w:t>Оценка</w:t>
-      </w:r>
-      <w:r>
-        <w:rPr>
-          <w:lang w:val="en-US"/>
-        </w:rPr>
-        <w:t xml:space="preserve"> </w:t>
-      </w:r>
-      <w:r>
-        <w:rPr>
-          <w:lang w:val="ru-RU"/>
-        </w:rPr>
-        <w:t>энтропии</w:t>
-      </w:r>
-      <w:r>
-        <w:rPr>
-          <w:lang w:val="en-US"/>
-        </w:rPr>
-        <w:t xml:space="preserve"> 20:       " + ShennonFormulaForEnthropy(dicti3, numberOfLettersInABlock));</w:t>
-      </w:r>
-    </w:p>
-    <w:p>
-      <w:pPr>
-        <w:rPr>
-          <w:lang w:val="en-US"/>
-        </w:rPr>
-      </w:pPr>
-    </w:p>
-    <w:p>
-      <w:pPr>
-        <w:rPr>
-          <w:lang w:val="en-US"/>
-        </w:rPr>
-      </w:pPr>
-      <w:r>
-        <w:rPr>
-          <w:lang w:val="en-US"/>
-        </w:rPr>
-        <w:t xml:space="preserve">            //</w:t>
-      </w:r>
-      <w:r>
-        <w:rPr>
-          <w:lang w:val="ru-RU"/>
-        </w:rPr>
-        <w:t>Настраиваемые</w:t>
-      </w:r>
-      <w:r>
-        <w:rPr>
-          <w:lang w:val="en-US"/>
-        </w:rPr>
-        <w:t xml:space="preserve"> </w:t>
-      </w:r>
-      <w:r>
-        <w:rPr>
-          <w:lang w:val="ru-RU"/>
-        </w:rPr>
-        <w:t>вероятности</w:t>
-      </w:r>
-      <w:r>
-        <w:rPr>
-          <w:lang w:val="en-US"/>
-        </w:rPr>
-        <w:t>:</w:t>
-      </w:r>
-    </w:p>
-    <w:p>
-      <w:pPr>
-        <w:rPr>
-          <w:lang w:val="en-US"/>
-        </w:rPr>
-      </w:pPr>
-      <w:r>
-        <w:rPr>
-          <w:lang w:val="en-US"/>
-        </w:rPr>
-        <w:t xml:space="preserve">                        numberOfLettersInABlock = 1;</w:t>
-      </w:r>
-    </w:p>
-    <w:p>
-      <w:pPr>
-        <w:rPr>
-          <w:lang w:val="en-US"/>
-        </w:rPr>
-      </w:pPr>
-      <w:r>
-        <w:rPr>
-          <w:lang w:val="en-US"/>
-        </w:rPr>
-        <w:t xml:space="preserve">            dicti3 = new Dictionary&lt;string, double&gt;();</w:t>
-      </w:r>
-    </w:p>
-    <w:p>
-      <w:pPr>
-        <w:rPr>
-          <w:lang w:val="en-US"/>
-        </w:rPr>
-      </w:pPr>
-      <w:r>
-        <w:rPr>
-          <w:lang w:val="en-US"/>
-        </w:rPr>
-        <w:t xml:space="preserve">            countProbabilitiesBasedOnRealFrequencyInFile("C:/Users/stepa/repos2/00_Zachet_InfTheory/Lab1.0/F2.txt", dicti3, numberOfLettersInABlock);</w:t>
-      </w:r>
-    </w:p>
-    <w:p>
-      <w:pPr>
-        <w:rPr>
-          <w:lang w:val="en-US"/>
-        </w:rPr>
-      </w:pPr>
-      <w:r>
-        <w:rPr>
-          <w:lang w:val="en-US"/>
-        </w:rPr>
-        <w:t xml:space="preserve">            Console.WriteLine("\n</w:t>
-      </w:r>
-      <w:r>
-        <w:rPr>
-          <w:lang w:val="ru-RU"/>
-        </w:rPr>
-        <w:t>Файл</w:t>
-      </w:r>
-      <w:r>
-        <w:rPr>
-          <w:lang w:val="en-US"/>
-        </w:rPr>
-        <w:t xml:space="preserve"> 2:\n</w:t>
-      </w:r>
-      <w:r>
-        <w:rPr>
-          <w:lang w:val="ru-RU"/>
-        </w:rPr>
-        <w:t>Оценка</w:t>
-      </w:r>
-      <w:r>
-        <w:rPr>
-          <w:lang w:val="en-US"/>
-        </w:rPr>
-        <w:t xml:space="preserve"> </w:t>
-      </w:r>
-      <w:r>
-        <w:rPr>
-          <w:lang w:val="ru-RU"/>
-        </w:rPr>
-        <w:t>энтропии</w:t>
-      </w:r>
-      <w:r>
-        <w:rPr>
-          <w:lang w:val="en-US"/>
-        </w:rPr>
-        <w:t xml:space="preserve"> 1:        " + ShennonFormulaForEnthropy(dicti3, numberOfLettersInABlock));</w:t>
-      </w:r>
-    </w:p>
-    <w:p>
-      <w:pPr>
-        <w:rPr>
-          <w:lang w:val="en-US"/>
-        </w:rPr>
-      </w:pPr>
-      <w:r>
-        <w:rPr>
-          <w:lang w:val="en-US"/>
-        </w:rPr>
-        <w:t xml:space="preserve">            Console.WriteLine("</w:t>
-      </w:r>
-      <w:r>
-        <w:rPr>
-          <w:lang w:val="ru-RU"/>
-        </w:rPr>
-        <w:t>Теоретическая</w:t>
-      </w:r>
-      <w:r>
-        <w:rPr>
-          <w:lang w:val="en-US"/>
-        </w:rPr>
-        <w:t xml:space="preserve"> </w:t>
-      </w:r>
-      <w:r>
-        <w:rPr>
-          <w:lang w:val="ru-RU"/>
-        </w:rPr>
-        <w:t>энтропия</w:t>
-      </w:r>
-      <w:r>
-        <w:rPr>
-          <w:lang w:val="en-US"/>
-        </w:rPr>
-        <w:t xml:space="preserve"> 1: " + ShennonFormulaForEnthropy(dicti2, numberOfLettersInABlock));</w:t>
-      </w:r>
-    </w:p>
-    <w:p>
-      <w:pPr>
-        <w:rPr>
-          <w:lang w:val="en-US"/>
-        </w:rPr>
-      </w:pPr>
-    </w:p>
-    <w:p>
-      <w:pPr>
-        <w:rPr>
-          <w:lang w:val="en-US"/>
-        </w:rPr>
-      </w:pPr>
-      <w:r>
-        <w:rPr>
-          <w:lang w:val="en-US"/>
-        </w:rPr>
-        <w:t xml:space="preserve">            numberOfLettersInABlock = 2;</w:t>
-      </w:r>
-    </w:p>
-    <w:p>
-      <w:pPr>
-        <w:rPr>
-          <w:lang w:val="en-US"/>
-        </w:rPr>
-      </w:pPr>
-      <w:r>
-        <w:rPr>
-          <w:lang w:val="en-US"/>
-        </w:rPr>
-        <w:t xml:space="preserve">            dicti3 = new Dictionary&lt;string, double&gt;();</w:t>
-      </w:r>
-    </w:p>
-    <w:p>
-      <w:pPr>
-        <w:rPr>
-          <w:lang w:val="en-US"/>
-        </w:rPr>
-      </w:pPr>
-      <w:r>
-        <w:rPr>
-          <w:lang w:val="en-US"/>
-        </w:rPr>
-        <w:t xml:space="preserve">            countProbabilitiesBasedOnRealFrequencyInFile("C:/Users/stepa/repos2/00_Zachet_InfTheory/Lab1.0/F2.txt", dicti3, numberOfLettersInABlock);</w:t>
-      </w:r>
-    </w:p>
-    <w:p>
-      <w:pPr>
-        <w:rPr>
-          <w:lang w:val="en-US"/>
-        </w:rPr>
-      </w:pPr>
-      <w:r>
-        <w:rPr>
-          <w:lang w:val="en-US"/>
-        </w:rPr>
-        <w:t xml:space="preserve">            Console.WriteLine("</w:t>
-      </w:r>
-      <w:r>
-        <w:rPr>
-          <w:lang w:val="ru-RU"/>
-        </w:rPr>
-        <w:t>Оценка</w:t>
-      </w:r>
-      <w:r>
-        <w:rPr>
-          <w:lang w:val="en-US"/>
-        </w:rPr>
-        <w:t xml:space="preserve"> </w:t>
-      </w:r>
-      <w:r>
-        <w:rPr>
-          <w:lang w:val="ru-RU"/>
-        </w:rPr>
-        <w:t>энтропии</w:t>
-      </w:r>
-      <w:r>
-        <w:rPr>
-          <w:lang w:val="en-US"/>
-        </w:rPr>
-        <w:t xml:space="preserve"> 2:        " + ShennonFormulaForEnthropy(dicti3, numberOfLettersInABlock));</w:t>
-      </w:r>
-    </w:p>
-    <w:p>
-      <w:pPr>
-        <w:rPr>
-          <w:lang w:val="en-US"/>
-        </w:rPr>
-      </w:pPr>
-      <w:r>
-        <w:rPr>
-          <w:lang w:val="en-US"/>
-        </w:rPr>
-        <w:t xml:space="preserve">            dicti2 = new Dictionary&lt;string, double&gt;();</w:t>
-      </w:r>
-    </w:p>
-    <w:p>
-      <w:pPr>
-        <w:rPr>
-          <w:lang w:val="en-US"/>
-        </w:rPr>
-      </w:pPr>
-      <w:r>
-        <w:rPr>
-          <w:lang w:val="en-US"/>
-        </w:rPr>
-        <w:t xml:space="preserve">            dicti2.Add("aa", (double)2 / (double)81);</w:t>
-      </w:r>
-    </w:p>
-    <w:p>
-      <w:pPr>
-        <w:rPr>
-          <w:lang w:val="en-US"/>
-        </w:rPr>
-      </w:pPr>
-      <w:r>
-        <w:rPr>
-          <w:lang w:val="en-US"/>
-        </w:rPr>
-        <w:t xml:space="preserve">            dicti2.Add("ab", (double)2 * 2 / (double)81);</w:t>
-      </w:r>
-    </w:p>
-    <w:p>
-      <w:pPr>
-        <w:rPr>
-          <w:lang w:val="en-US"/>
-        </w:rPr>
-      </w:pPr>
-      <w:r>
-        <w:rPr>
-          <w:lang w:val="en-US"/>
-        </w:rPr>
-        <w:t xml:space="preserve">            dicti2.Add("ac", (double)2 * 2 / (double)27);</w:t>
-      </w:r>
-    </w:p>
-    <w:p>
-      <w:pPr>
-        <w:rPr>
-          <w:lang w:val="en-US"/>
-        </w:rPr>
-      </w:pPr>
-      <w:r>
-        <w:rPr>
-          <w:lang w:val="en-US"/>
-        </w:rPr>
-        <w:t xml:space="preserve">            dicti2.Add("ba", (double)2 * 2 / (double)81);</w:t>
-      </w:r>
-    </w:p>
-    <w:p>
-      <w:pPr>
-        <w:rPr>
-          <w:lang w:val="en-US"/>
-        </w:rPr>
-      </w:pPr>
-      <w:r>
-        <w:rPr>
-          <w:lang w:val="en-US"/>
-        </w:rPr>
-        <w:t xml:space="preserve">            dicti2.Add("bb", (double)2 * 4 / (double)81);</w:t>
-      </w:r>
-    </w:p>
-    <w:p>
-      <w:pPr>
-        <w:rPr>
-          <w:lang w:val="en-US"/>
-        </w:rPr>
-      </w:pPr>
-      <w:r>
-        <w:rPr>
-          <w:lang w:val="en-US"/>
-        </w:rPr>
-        <w:t xml:space="preserve">            dicti2.Add("bc", (double)2 * 12 / (double)81);</w:t>
-      </w:r>
-    </w:p>
-    <w:p>
-      <w:pPr>
-        <w:rPr>
-          <w:lang w:val="en-US"/>
-        </w:rPr>
-      </w:pPr>
-      <w:r>
-        <w:rPr>
-          <w:lang w:val="en-US"/>
-        </w:rPr>
-        <w:t xml:space="preserve">            dicti2.Add("ca", (double)2 * 2 / (double)27);</w:t>
-      </w:r>
-    </w:p>
-    <w:p>
-      <w:pPr>
-        <w:rPr>
-          <w:lang w:val="en-US"/>
-        </w:rPr>
-      </w:pPr>
-      <w:r>
-        <w:rPr>
-          <w:lang w:val="en-US"/>
-        </w:rPr>
-        <w:t xml:space="preserve">            dicti2.Add("cb", (double)2 * 12 / (double)81);</w:t>
-      </w:r>
-    </w:p>
-    <w:p>
-      <w:pPr>
-        <w:rPr>
-          <w:lang w:val="en-US"/>
-        </w:rPr>
-      </w:pPr>
-      <w:r>
-        <w:rPr>
-          <w:lang w:val="en-US"/>
-        </w:rPr>
-        <w:t xml:space="preserve">            dicti2.Add("cc", (double)2 * 36 / (double)81);</w:t>
-      </w:r>
-    </w:p>
-    <w:p>
-      <w:pPr>
-        <w:rPr>
-          <w:lang w:val="en-US"/>
-        </w:rPr>
-      </w:pPr>
-    </w:p>
-    <w:p>
-      <w:pPr>
-        <w:rPr>
-          <w:lang w:val="en-US"/>
-        </w:rPr>
-      </w:pPr>
-      <w:r>
-        <w:rPr>
-          <w:lang w:val="en-US"/>
-        </w:rPr>
-        <w:t xml:space="preserve">            Console.WriteLine("</w:t>
-      </w:r>
-      <w:r>
-        <w:rPr>
-          <w:lang w:val="ru-RU"/>
-        </w:rPr>
-        <w:t>Теоретическая</w:t>
-      </w:r>
-      <w:r>
-        <w:rPr>
-          <w:lang w:val="en-US"/>
-        </w:rPr>
-        <w:t xml:space="preserve"> </w:t>
-      </w:r>
-      <w:r>
-        <w:rPr>
-          <w:lang w:val="ru-RU"/>
-        </w:rPr>
-        <w:t>энтропия</w:t>
-      </w:r>
-      <w:r>
-        <w:rPr>
-          <w:lang w:val="en-US"/>
-        </w:rPr>
-        <w:t xml:space="preserve"> 2: " + ShennonFormulaForEnthropy(dicti2, numberOfLettersInABlock));</w:t>
-      </w:r>
-    </w:p>
-    <w:p>
-      <w:pPr>
-        <w:rPr>
-          <w:lang w:val="en-US"/>
-        </w:rPr>
-      </w:pPr>
-    </w:p>
-    <w:p>
-      <w:pPr>
-        <w:rPr>
-          <w:lang w:val="en-US"/>
-        </w:rPr>
-      </w:pPr>
-      <w:r>
-        <w:rPr>
-          <w:lang w:val="en-US"/>
-        </w:rPr>
-        <w:t xml:space="preserve">            numberOfLettersInABlock = 3;</w:t>
-      </w:r>
-    </w:p>
-    <w:p>
-      <w:pPr>
-        <w:rPr>
-          <w:lang w:val="en-US"/>
-        </w:rPr>
-      </w:pPr>
-      <w:r>
-        <w:rPr>
-          <w:lang w:val="en-US"/>
-        </w:rPr>
-        <w:t xml:space="preserve">            dicti3 = new Dictionary&lt;string, double&gt;();</w:t>
-      </w:r>
-    </w:p>
-    <w:p>
-      <w:pPr>
-        <w:rPr>
-          <w:lang w:val="en-US"/>
-        </w:rPr>
-      </w:pPr>
-      <w:r>
-        <w:rPr>
-          <w:lang w:val="en-US"/>
-        </w:rPr>
-        <w:t xml:space="preserve">            countProbabilitiesBasedOnRealFrequencyInFile("C:/Users/stepa/repos2/00_Zachet_InfTheory/Lab1.0/F2.txt", dicti3, numberOfLettersInABlock);</w:t>
-      </w:r>
-    </w:p>
-    <w:p>
-      <w:pPr>
-        <w:rPr>
-          <w:lang w:val="en-US"/>
-        </w:rPr>
-      </w:pPr>
-      <w:r>
-        <w:rPr>
-          <w:lang w:val="en-US"/>
-        </w:rPr>
-        <w:t xml:space="preserve">            Console.WriteLine("</w:t>
-      </w:r>
-      <w:r>
-        <w:rPr>
-          <w:lang w:val="ru-RU"/>
-        </w:rPr>
-        <w:t>Оценка</w:t>
-      </w:r>
-      <w:r>
-        <w:rPr>
-          <w:lang w:val="en-US"/>
-        </w:rPr>
-        <w:t xml:space="preserve"> </w:t>
-      </w:r>
-      <w:r>
-        <w:rPr>
-          <w:lang w:val="ru-RU"/>
-        </w:rPr>
-        <w:t>энтропии</w:t>
-      </w:r>
-      <w:r>
-        <w:rPr>
-          <w:lang w:val="en-US"/>
-        </w:rPr>
-        <w:t xml:space="preserve"> 3:        " + ShennonFormulaForEnthropy(dicti3, numberOfLettersInABlock));</w:t>
-      </w:r>
-    </w:p>
-    <w:p>
-      <w:pPr>
-        <w:rPr>
-          <w:lang w:val="en-US"/>
-        </w:rPr>
-      </w:pPr>
-    </w:p>
-    <w:p>
-      <w:pPr>
-        <w:rPr>
-          <w:lang w:val="en-US"/>
-        </w:rPr>
-      </w:pPr>
-      <w:r>
-        <w:rPr>
-          <w:lang w:val="en-US"/>
-        </w:rPr>
-        <w:t xml:space="preserve">            numberOfLettersInABlock = 4;</w:t>
-      </w:r>
-    </w:p>
-    <w:p>
-      <w:pPr>
-        <w:rPr>
-          <w:lang w:val="en-US"/>
-        </w:rPr>
-      </w:pPr>
-      <w:r>
-        <w:rPr>
-          <w:lang w:val="en-US"/>
-        </w:rPr>
-        <w:t xml:space="preserve">            dicti3 = new Dictionary&lt;string, double&gt;();</w:t>
-      </w:r>
-    </w:p>
-    <w:p>
-      <w:pPr>
-        <w:rPr>
-          <w:lang w:val="en-US"/>
-        </w:rPr>
-      </w:pPr>
-      <w:r>
-        <w:rPr>
-          <w:lang w:val="en-US"/>
-        </w:rPr>
-        <w:lastRenderedPageBreak/>
-        <w:t xml:space="preserve">            countProbabilitiesBasedOnRealFrequencyInFile("C:/Users/stepa/repos2/00_Zachet_InfTheory/Lab1.0/F2.txt", dicti3, numberOfLettersInABlock);</w:t>
-      </w:r>
-    </w:p>
-    <w:p>
-      <w:pPr>
-        <w:rPr>
-          <w:lang w:val="en-US"/>
-        </w:rPr>
-      </w:pPr>
-      <w:r>
-        <w:rPr>
-          <w:lang w:val="en-US"/>
-        </w:rPr>
-        <w:t xml:space="preserve">            Console.WriteLine("</w:t>
-      </w:r>
-      <w:r>
-        <w:rPr>
-          <w:lang w:val="ru-RU"/>
-        </w:rPr>
-        <w:t>Оценка</w:t>
-      </w:r>
-      <w:r>
-        <w:rPr>
-          <w:lang w:val="en-US"/>
-        </w:rPr>
-        <w:t xml:space="preserve"> </w:t>
-      </w:r>
-      <w:r>
-        <w:rPr>
-          <w:lang w:val="ru-RU"/>
-        </w:rPr>
-        <w:t>энтропии</w:t>
-      </w:r>
-      <w:r>
-        <w:rPr>
-          <w:lang w:val="en-US"/>
-        </w:rPr>
-        <w:t xml:space="preserve"> 4:        " + ShennonFormulaForEnthropy(dicti3, numberOfLettersInABlock));</w:t>
-      </w:r>
-    </w:p>
-    <w:p>
-      <w:pPr>
-        <w:rPr>
-          <w:lang w:val="en-US"/>
-        </w:rPr>
-      </w:pPr>
-    </w:p>
-    <w:p>
-      <w:pPr>
-        <w:rPr>
-          <w:lang w:val="en-US"/>
-        </w:rPr>
-      </w:pPr>
-      <w:r>
-        <w:rPr>
-          <w:lang w:val="en-US"/>
-        </w:rPr>
-        <w:t xml:space="preserve">            numberOfLettersInABlock = 20;</w:t>
-      </w:r>
-    </w:p>
-    <w:p>
-      <w:pPr>
-        <w:rPr>
-          <w:lang w:val="en-US"/>
-        </w:rPr>
-      </w:pPr>
-      <w:r>
-        <w:rPr>
-          <w:lang w:val="en-US"/>
-        </w:rPr>
-        <w:t xml:space="preserve">            dicti3 = new Dictionary&lt;string, double&gt;();</w:t>
-      </w:r>
-    </w:p>
-    <w:p>
-      <w:pPr>
-        <w:rPr>
-          <w:lang w:val="en-US"/>
-        </w:rPr>
-      </w:pPr>
-      <w:r>
-        <w:rPr>
-          <w:lang w:val="en-US"/>
-        </w:rPr>
-        <w:t xml:space="preserve">            countProbabilitiesBasedOnRealFrequencyInFile("C:/Users/stepa/repos2/00_Zachet_InfTheory/Lab1.0/F2.txt", dicti3, numberOfLettersInABlock);</w:t>
-      </w:r>
-    </w:p>
-    <w:p>
-      <w:pPr>
-        <w:rPr>
-          <w:lang w:val="en-US"/>
-        </w:rPr>
-      </w:pPr>
-      <w:r>
-        <w:rPr>
-          <w:lang w:val="en-US"/>
-        </w:rPr>
-        <w:t xml:space="preserve">            Console.WriteLine("</w:t>
-      </w:r>
-      <w:r>
-        <w:rPr>
-          <w:lang w:val="ru-RU"/>
-        </w:rPr>
-        <w:t>Оценка</w:t>
-      </w:r>
-      <w:r>
-        <w:rPr>
-          <w:lang w:val="en-US"/>
-        </w:rPr>
-        <w:t xml:space="preserve"> </w:t>
-      </w:r>
-      <w:r>
-        <w:rPr>
-          <w:lang w:val="ru-RU"/>
-        </w:rPr>
-        <w:t>энтропии</w:t>
-      </w:r>
-      <w:r>
-        <w:rPr>
-          <w:lang w:val="en-US"/>
-        </w:rPr>
-        <w:t xml:space="preserve"> 20:       " + ShennonFormulaForEnthropy(dicti3, numberOfLettersInABlock));</w:t>
-      </w:r>
-    </w:p>
-    <w:p>
-      <w:pPr>
-        <w:rPr>
-          <w:lang w:val="en-US"/>
-        </w:rPr>
-      </w:pPr>
-    </w:p>
-    <w:p>
-      <w:pPr>
-        <w:rPr>
-          <w:lang w:val="en-US"/>
-        </w:rPr>
-      </w:pPr>
-    </w:p>
-    <w:p>
-      <w:pPr>
-        <w:rPr>
-          <w:lang w:val="en-US"/>
-        </w:rPr>
-      </w:pPr>
-      <w:r>
-        <w:rPr>
-          <w:lang w:val="en-US"/>
-        </w:rPr>
-        <w:t xml:space="preserve">            Console.ReadKey();</w:t>
+        <w:t xml:space="preserve">                    dict[block] += ((double)1 / ((double)numberOfChars));/// (double)numberOfLettersInABlock));</w:t>
+      </w:r>
+    </w:p>
+    <w:p>
+      <w:pPr>
+        <w:rPr>
+          <w:lang w:val="en-US"/>
+        </w:rPr>
+      </w:pPr>
+      <w:r>
+        <w:rPr>
+          <w:lang w:val="en-US"/>
+        </w:rPr>
+        <w:t xml:space="preserve">                }</w:t>
+      </w:r>
+    </w:p>
+    <w:p>
+      <w:pPr>
+        <w:rPr>
+          <w:lang w:val="en-US"/>
+        </w:rPr>
+      </w:pPr>
+      <w:r>
+        <w:rPr>
+          <w:lang w:val="en-US"/>
+        </w:rPr>
+        <w:t xml:space="preserve">                else</w:t>
+      </w:r>
+    </w:p>
+    <w:p>
+      <w:pPr>
+        <w:rPr>
+          <w:lang w:val="en-US"/>
+        </w:rPr>
+      </w:pPr>
+      <w:r>
+        <w:rPr>
+          <w:lang w:val="en-US"/>
+        </w:rPr>
+        <w:t xml:space="preserve">                    dict.Add(block, ((double)1 / ((double)numberOfChars)));// / (double)numberOfLettersInABlock))) ;</w:t>
+      </w:r>
+    </w:p>
+    <w:p>
+      <w:pPr>
+        <w:rPr>
+          <w:lang w:val="en-US"/>
+        </w:rPr>
+      </w:pPr>
+      <w:r>
+        <w:rPr>
+          <w:lang w:val="en-US"/>
+        </w:rPr>
+        <w:t xml:space="preserve">            }//up to here all occurences of blocks are counted and frequencies(counted probabilities) are counted.</w:t>
+      </w:r>
+    </w:p>
+    <w:p>
+      <w:pPr>
+        <w:rPr>
+          <w:lang w:val="en-US"/>
+        </w:rPr>
+      </w:pPr>
+      <w:r>
+        <w:rPr>
+          <w:lang w:val="en-US"/>
+        </w:rPr>
+        <w:t xml:space="preserve">            //Time to use Shennon's formula                      </w:t>
       </w:r>
     </w:p>
     <w:p>
@@ -4022,84 +4101,46 @@
         <w:rPr>
           <w:lang w:val="en-US"/>
         </w:rPr>
-        <w:t xml:space="preserve">        static double ShennonFormulaForEnthropy(Dictionary&lt;string, double&gt; dict, int numberOfLettersInABlock)</w:t>
-      </w:r>
-    </w:p>
-    <w:p>
-      <w:pPr>
-        <w:rPr>
-          <w:lang w:val="ru-RU"/>
-        </w:rPr>
-      </w:pPr>
-      <w:r>
-        <w:rPr>
-          <w:lang w:val="en-US"/>
-        </w:rPr>
-        <w:t xml:space="preserve">        </w:t>
-      </w:r>
-      <w:r>
-        <w:rPr>
-          <w:lang w:val="ru-RU"/>
-        </w:rPr>
-        <w:t>{//Количество информации, которое мы получаем, достигает максимального значения, если события равновероятны... Здесь, видимо,</w:t>
-      </w:r>
-    </w:p>
-    <w:p>
-      <w:pPr>
-        <w:rPr>
-          <w:lang w:val="ru-RU"/>
-        </w:rPr>
-      </w:pPr>
-      <w:r>
-        <w:rPr>
-          <w:lang w:val="ru-RU"/>
-        </w:rPr>
-        <w:t xml:space="preserve">            //сравниваются значения, полученные применениемформулы Хартли...</w:t>
-      </w:r>
-    </w:p>
-    <w:p>
-      <w:pPr>
-        <w:rPr>
-          <w:lang w:val="ru-RU"/>
-        </w:rPr>
-      </w:pPr>
-      <w:r>
-        <w:rPr>
-          <w:lang w:val="ru-RU"/>
-        </w:rPr>
-        <w:t xml:space="preserve">            //Формула Шеннона позволяет высчитать среднее кол-во информации, передаваемое любым сообщением(блоком символов).</w:t>
-      </w:r>
-    </w:p>
-    <w:p>
-      <w:pPr>
-        <w:rPr>
-          <w:lang w:val="en-US"/>
-        </w:rPr>
-      </w:pPr>
-      <w:r>
-        <w:rPr>
-          <w:lang w:val="ru-RU"/>
-        </w:rPr>
-        <w:t xml:space="preserve">            </w:t>
-      </w:r>
-      <w:r>
-        <w:rPr>
-          <w:lang w:val="en-US"/>
-        </w:rPr>
-        <w:t>double sum = 0;</w:t>
-      </w:r>
-    </w:p>
-    <w:p>
-      <w:pPr>
-        <w:rPr>
-          <w:lang w:val="en-US"/>
-        </w:rPr>
-      </w:pPr>
-      <w:r>
-        <w:rPr>
-          <w:lang w:val="en-US"/>
-        </w:rPr>
-        <w:t xml:space="preserve">            foreach (var item in dict)</w:t>
+        <w:t xml:space="preserve">        static void fileCreation_3(Dictionary&lt;string, double&gt; dict, string fileName)</w:t>
+      </w:r>
+    </w:p>
+    <w:p>
+      <w:pPr>
+        <w:rPr>
+          <w:lang w:val="en-US"/>
+        </w:rPr>
+      </w:pPr>
+      <w:r>
+        <w:rPr>
+          <w:lang w:val="en-US"/>
+        </w:rPr>
+        <w:t xml:space="preserve">        {</w:t>
+      </w:r>
+    </w:p>
+    <w:p>
+      <w:pPr>
+        <w:rPr>
+          <w:lang w:val="en-US"/>
+        </w:rPr>
+      </w:pPr>
+      <w:r>
+        <w:rPr>
+          <w:lang w:val="en-US"/>
+        </w:rPr>
+        <w:t xml:space="preserve">            var rand = new Random();</w:t>
+      </w:r>
+    </w:p>
+    <w:p>
+      <w:pPr>
+        <w:rPr>
+          <w:lang w:val="en-US"/>
+        </w:rPr>
+      </w:pPr>
+      <w:r>
+        <w:rPr>
+          <w:lang w:val="en-US"/>
+        </w:rPr>
+        <w:t xml:space="preserve">            string path = @"C:/Users/stepa/repos2/00_Zachet_InfTheory/Lab1.0/" + fileName + ".txt";</w:t>
       </w:r>
     </w:p>
     <w:p>
@@ -4125,7 +4166,215 @@
         <w:rPr>
           <w:lang w:val="en-US"/>
         </w:rPr>
-        <w:t xml:space="preserve">                sum += item.Value * Math.Log(1 / item.Value, 2);</w:t>
+        <w:t xml:space="preserve">                using (StreamWriter sw = File.CreateText(path))</w:t>
+      </w:r>
+    </w:p>
+    <w:p>
+      <w:pPr>
+        <w:rPr>
+          <w:lang w:val="en-US"/>
+        </w:rPr>
+      </w:pPr>
+      <w:r>
+        <w:rPr>
+          <w:lang w:val="en-US"/>
+        </w:rPr>
+        <w:t xml:space="preserve">                {</w:t>
+      </w:r>
+    </w:p>
+    <w:p>
+      <w:pPr>
+        <w:rPr>
+          <w:lang w:val="en-US"/>
+        </w:rPr>
+      </w:pPr>
+      <w:r>
+        <w:rPr>
+          <w:lang w:val="en-US"/>
+        </w:rPr>
+        <w:t xml:space="preserve">                    for (int i = 0; i &lt; numberOfChars; i++)</w:t>
+      </w:r>
+    </w:p>
+    <w:p>
+      <w:pPr>
+        <w:rPr>
+          <w:lang w:val="en-US"/>
+        </w:rPr>
+      </w:pPr>
+      <w:r>
+        <w:rPr>
+          <w:lang w:val="en-US"/>
+        </w:rPr>
+        <w:t xml:space="preserve">                    {</w:t>
+      </w:r>
+    </w:p>
+    <w:p>
+      <w:pPr>
+        <w:rPr>
+          <w:lang w:val="en-US"/>
+        </w:rPr>
+      </w:pPr>
+      <w:r>
+        <w:rPr>
+          <w:lang w:val="en-US"/>
+        </w:rPr>
+        <w:t xml:space="preserve">                        double num = rand.NextDouble();//here the randomity occures</w:t>
+      </w:r>
+    </w:p>
+    <w:p>
+      <w:pPr>
+        <w:rPr>
+          <w:lang w:val="en-US"/>
+        </w:rPr>
+      </w:pPr>
+      <w:r>
+        <w:rPr>
+          <w:lang w:val="en-US"/>
+        </w:rPr>
+        <w:t xml:space="preserve">                        double sum = 0;</w:t>
+      </w:r>
+    </w:p>
+    <w:p>
+      <w:pPr>
+        <w:rPr>
+          <w:lang w:val="en-US"/>
+        </w:rPr>
+      </w:pPr>
+      <w:r>
+        <w:rPr>
+          <w:lang w:val="en-US"/>
+        </w:rPr>
+        <w:t xml:space="preserve">                        foreach (var item in dict)</w:t>
+      </w:r>
+    </w:p>
+    <w:p>
+      <w:pPr>
+        <w:rPr>
+          <w:lang w:val="en-US"/>
+        </w:rPr>
+      </w:pPr>
+      <w:r>
+        <w:rPr>
+          <w:lang w:val="en-US"/>
+        </w:rPr>
+        <w:t xml:space="preserve">                        {</w:t>
+      </w:r>
+    </w:p>
+    <w:p>
+      <w:pPr>
+        <w:rPr>
+          <w:lang w:val="en-US"/>
+        </w:rPr>
+      </w:pPr>
+      <w:r>
+        <w:rPr>
+          <w:lang w:val="en-US"/>
+        </w:rPr>
+        <w:t xml:space="preserve">                            sum += item.Value;</w:t>
+      </w:r>
+    </w:p>
+    <w:p>
+      <w:pPr>
+        <w:rPr>
+          <w:lang w:val="en-US"/>
+        </w:rPr>
+      </w:pPr>
+      <w:r>
+        <w:rPr>
+          <w:lang w:val="en-US"/>
+        </w:rPr>
+        <w:t xml:space="preserve">                            if (num &lt;= sum)//have found the position of the random number among the probabilities</w:t>
+      </w:r>
+    </w:p>
+    <w:p>
+      <w:pPr>
+        <w:rPr>
+          <w:lang w:val="en-US"/>
+        </w:rPr>
+      </w:pPr>
+      <w:r>
+        <w:rPr>
+          <w:lang w:val="en-US"/>
+        </w:rPr>
+        <w:t xml:space="preserve">                            {</w:t>
+      </w:r>
+    </w:p>
+    <w:p>
+      <w:pPr>
+        <w:rPr>
+          <w:lang w:val="en-US"/>
+        </w:rPr>
+      </w:pPr>
+      <w:r>
+        <w:rPr>
+          <w:lang w:val="en-US"/>
+        </w:rPr>
+        <w:t xml:space="preserve">                                sw.Write(item.Key);</w:t>
+      </w:r>
+    </w:p>
+    <w:p>
+      <w:pPr>
+        <w:rPr>
+          <w:lang w:val="en-US"/>
+        </w:rPr>
+      </w:pPr>
+      <w:r>
+        <w:rPr>
+          <w:lang w:val="en-US"/>
+        </w:rPr>
+        <w:t xml:space="preserve">                                break;</w:t>
+      </w:r>
+    </w:p>
+    <w:p>
+      <w:pPr>
+        <w:rPr>
+          <w:lang w:val="en-US"/>
+        </w:rPr>
+      </w:pPr>
+      <w:r>
+        <w:rPr>
+          <w:lang w:val="en-US"/>
+        </w:rPr>
+        <w:t xml:space="preserve">                            }</w:t>
+      </w:r>
+    </w:p>
+    <w:p>
+      <w:pPr>
+        <w:rPr>
+          <w:lang w:val="en-US"/>
+        </w:rPr>
+      </w:pPr>
+      <w:r>
+        <w:rPr>
+          <w:lang w:val="en-US"/>
+        </w:rPr>
+        <w:t xml:space="preserve">                        }</w:t>
+      </w:r>
+    </w:p>
+    <w:p>
+      <w:pPr>
+        <w:rPr>
+          <w:lang w:val="en-US"/>
+        </w:rPr>
+      </w:pPr>
+      <w:r>
+        <w:rPr>
+          <w:lang w:val="en-US"/>
+        </w:rPr>
+        <w:t xml:space="preserve">                    }</w:t>
+      </w:r>
+    </w:p>
+    <w:p>
+      <w:pPr>
+        <w:rPr>
+          <w:lang w:val="en-US"/>
+        </w:rPr>
+      </w:pPr>
+      <w:r>
+        <w:rPr>
+          <w:lang w:val="en-US"/>
+        </w:rPr>
+        <w:t xml:space="preserve">                }</w:t>
       </w:r>
     </w:p>
     <w:p>
@@ -4151,707 +4400,17 @@
         <w:rPr>
           <w:lang w:val="en-US"/>
         </w:rPr>
-        <w:t xml:space="preserve">            return sum / numberOfLettersInABlock;</w:t>
-      </w:r>
-    </w:p>
-    <w:p>
-      <w:pPr>
-        <w:rPr>
-          <w:lang w:val="en-US"/>
-        </w:rPr>
-      </w:pPr>
-      <w:r>
-        <w:rPr>
-          <w:lang w:val="en-US"/>
-        </w:rPr>
         <w:t xml:space="preserve">        }</w:t>
       </w:r>
-    </w:p>
-    <w:p>
-      <w:pPr>
-        <w:rPr>
-          <w:lang w:val="en-US"/>
-        </w:rPr>
-      </w:pPr>
-      <w:r>
-        <w:rPr>
-          <w:lang w:val="en-US"/>
-        </w:rPr>
-        <w:t xml:space="preserve">        static void countProbabilitiesBasedOnRealFrequencyInFile(string path, Dictionary&lt;string, double&gt; dict, int numberOfLettersInABlock)</w:t>
-      </w:r>
-    </w:p>
-    <w:p>
-      <w:pPr>
-        <w:rPr>
-          <w:lang w:val="en-US"/>
-        </w:rPr>
-      </w:pPr>
-      <w:r>
-        <w:rPr>
-          <w:lang w:val="en-US"/>
-        </w:rPr>
-        <w:t xml:space="preserve">        {</w:t>
-      </w:r>
-    </w:p>
-    <w:p>
-      <w:pPr>
-        <w:rPr>
-          <w:lang w:val="en-US"/>
-        </w:rPr>
-      </w:pPr>
-      <w:r>
-        <w:rPr>
-          <w:lang w:val="en-US"/>
-        </w:rPr>
-        <w:t xml:space="preserve">            string str;</w:t>
-      </w:r>
-    </w:p>
-    <w:p>
-      <w:pPr>
-        <w:rPr>
-          <w:lang w:val="en-US"/>
-        </w:rPr>
-      </w:pPr>
-      <w:r>
-        <w:rPr>
-          <w:lang w:val="en-US"/>
-        </w:rPr>
-        <w:t xml:space="preserve">            using (StreamReader sr = File.OpenText(path))</w:t>
-      </w:r>
-    </w:p>
-    <w:p>
-      <w:pPr>
-        <w:rPr>
-          <w:lang w:val="en-US"/>
-        </w:rPr>
-      </w:pPr>
-      <w:r>
-        <w:rPr>
-          <w:lang w:val="en-US"/>
-        </w:rPr>
-        <w:t xml:space="preserve">            {</w:t>
-      </w:r>
-    </w:p>
-    <w:p>
-      <w:pPr>
-        <w:rPr>
-          <w:lang w:val="en-US"/>
-        </w:rPr>
-      </w:pPr>
-      <w:r>
-        <w:rPr>
-          <w:lang w:val="en-US"/>
-        </w:rPr>
-        <w:t xml:space="preserve">                str = sr.ReadToEnd();</w:t>
-      </w:r>
-    </w:p>
-    <w:p>
-      <w:pPr>
-        <w:rPr>
-          <w:lang w:val="en-US"/>
-        </w:rPr>
-      </w:pPr>
-      <w:r>
-        <w:rPr>
-          <w:lang w:val="en-US"/>
-        </w:rPr>
-        <w:t xml:space="preserve">            }//1. Apparently I need to split the string by words... No. A whitespace is also a symbol.</w:t>
-      </w:r>
-    </w:p>
-    <w:p>
-      <w:pPr>
-        <w:rPr>
-          <w:lang w:val="en-US"/>
-        </w:rPr>
-      </w:pPr>
-      <w:r>
-        <w:rPr>
-          <w:lang w:val="en-US"/>
-        </w:rPr>
-        <w:t xml:space="preserve">             //2. I need to split it on chars. </w:t>
-      </w:r>
-    </w:p>
-    <w:p>
-      <w:pPr>
-        <w:rPr>
-          <w:lang w:val="en-US"/>
-        </w:rPr>
-      </w:pPr>
-      <w:r>
-        <w:rPr>
-          <w:lang w:val="en-US"/>
-        </w:rPr>
-        <w:t xml:space="preserve">             //3. Then to get words of needed length by hand</w:t>
-      </w:r>
-    </w:p>
-    <w:p>
-      <w:pPr>
-        <w:rPr>
-          <w:lang w:val="en-US"/>
-        </w:rPr>
-      </w:pPr>
-      <w:r>
-        <w:rPr>
-          <w:lang w:val="en-US"/>
-        </w:rPr>
-        <w:t xml:space="preserve">            char[] str_chars = str.ToCharArray();</w:t>
-      </w:r>
-    </w:p>
-    <w:p>
-      <w:pPr>
-        <w:rPr>
-          <w:lang w:val="en-US"/>
-        </w:rPr>
-      </w:pPr>
-      <w:r>
-        <w:rPr>
-          <w:lang w:val="en-US"/>
-        </w:rPr>
-        <w:t xml:space="preserve">            for (int i = 0; i &lt; numberOfChars - numberOfLettersInABlock; i++)</w:t>
-      </w:r>
-    </w:p>
-    <w:p>
-      <w:pPr>
-        <w:rPr>
-          <w:lang w:val="en-US"/>
-        </w:rPr>
-      </w:pPr>
-      <w:r>
-        <w:rPr>
-          <w:lang w:val="en-US"/>
-        </w:rPr>
-        <w:t xml:space="preserve">            {</w:t>
-      </w:r>
-    </w:p>
-    <w:p>
-      <w:pPr>
-        <w:rPr>
-          <w:lang w:val="en-US"/>
-        </w:rPr>
-      </w:pPr>
-      <w:r>
-        <w:rPr>
-          <w:lang w:val="en-US"/>
-        </w:rPr>
-        <w:t xml:space="preserve">                string block = str_chars[i].ToString();</w:t>
-      </w:r>
-    </w:p>
-    <w:p>
-      <w:pPr>
-        <w:rPr>
-          <w:lang w:val="en-US"/>
-        </w:rPr>
-      </w:pPr>
-      <w:r>
-        <w:rPr>
-          <w:lang w:val="en-US"/>
-        </w:rPr>
-        <w:t xml:space="preserve">                for (int j = 1; j &lt; numberOfLettersInABlock; j++)</w:t>
-      </w:r>
-    </w:p>
-    <w:p>
-      <w:pPr>
-        <w:rPr>
-          <w:lang w:val="en-US"/>
-        </w:rPr>
-      </w:pPr>
-      <w:r>
-        <w:rPr>
-          <w:lang w:val="en-US"/>
-        </w:rPr>
-        <w:t xml:space="preserve">                {</w:t>
-      </w:r>
-    </w:p>
-    <w:p>
-      <w:pPr>
-        <w:rPr>
-          <w:lang w:val="en-US"/>
-        </w:rPr>
-      </w:pPr>
-      <w:r>
-        <w:rPr>
-          <w:lang w:val="en-US"/>
-        </w:rPr>
-        <w:lastRenderedPageBreak/>
-        <w:t xml:space="preserve">                    block += str_chars[i + j].ToString();</w:t>
-      </w:r>
-    </w:p>
-    <w:p>
-      <w:pPr>
-        <w:rPr>
-          <w:lang w:val="en-US"/>
-        </w:rPr>
-      </w:pPr>
-      <w:r>
-        <w:rPr>
-          <w:lang w:val="en-US"/>
-        </w:rPr>
-        <w:t xml:space="preserve">                }</w:t>
-      </w:r>
-    </w:p>
-    <w:p>
-      <w:pPr>
-        <w:rPr>
-          <w:lang w:val="en-US"/>
-        </w:rPr>
-      </w:pPr>
-      <w:r>
-        <w:rPr>
-          <w:lang w:val="en-US"/>
-        </w:rPr>
-        <w:t xml:space="preserve">                if (dict.ContainsKey(block))</w:t>
-      </w:r>
-    </w:p>
-    <w:p>
-      <w:pPr>
-        <w:rPr>
-          <w:lang w:val="en-US"/>
-        </w:rPr>
-      </w:pPr>
-      <w:r>
-        <w:rPr>
-          <w:lang w:val="en-US"/>
-        </w:rPr>
-        <w:t xml:space="preserve">                {</w:t>
-      </w:r>
-    </w:p>
-    <w:p>
-      <w:pPr>
-        <w:rPr>
-          <w:lang w:val="en-US"/>
-        </w:rPr>
-      </w:pPr>
-      <w:r>
-        <w:rPr>
-          <w:lang w:val="en-US"/>
-        </w:rPr>
-        <w:t xml:space="preserve">                    dict[block] += ((double)1 / ((double)numberOfChars / (double)numberOfLettersInABlock));</w:t>
-      </w:r>
-    </w:p>
-    <w:p>
-      <w:pPr>
-        <w:rPr>
-          <w:lang w:val="en-US"/>
-        </w:rPr>
-      </w:pPr>
-      <w:r>
-        <w:rPr>
-          <w:lang w:val="en-US"/>
-        </w:rPr>
-        <w:t xml:space="preserve">                }</w:t>
-      </w:r>
-    </w:p>
-    <w:p>
-      <w:pPr>
-        <w:rPr>
-          <w:lang w:val="en-US"/>
-        </w:rPr>
-      </w:pPr>
-      <w:r>
-        <w:rPr>
-          <w:lang w:val="en-US"/>
-        </w:rPr>
-        <w:t xml:space="preserve">                else</w:t>
-      </w:r>
-    </w:p>
-    <w:p>
-      <w:pPr>
-        <w:rPr>
-          <w:lang w:val="en-US"/>
-        </w:rPr>
-      </w:pPr>
-      <w:r>
-        <w:rPr>
-          <w:lang w:val="en-US"/>
-        </w:rPr>
-        <w:t xml:space="preserve">                    dict.Add(block, ((double)1 / ((double)numberOfChars / (double)numberOfLettersInABlock)));</w:t>
-      </w:r>
-    </w:p>
-    <w:p>
-      <w:pPr>
-        <w:rPr>
-          <w:lang w:val="en-US"/>
-        </w:rPr>
-      </w:pPr>
-      <w:r>
-        <w:rPr>
-          <w:lang w:val="en-US"/>
-        </w:rPr>
-        <w:t xml:space="preserve">            }//up to here all occurences of blocks are counted and frequencies(counted probabilities) are counted.</w:t>
-      </w:r>
-    </w:p>
-    <w:p>
-      <w:pPr>
-        <w:rPr>
-          <w:lang w:val="en-US"/>
-        </w:rPr>
-      </w:pPr>
-      <w:r>
-        <w:rPr>
-          <w:lang w:val="en-US"/>
-        </w:rPr>
-        <w:t xml:space="preserve">            //Time to use Shennon's formula                      </w:t>
-      </w:r>
-    </w:p>
-    <w:p>
-      <w:pPr>
-        <w:rPr>
-          <w:lang w:val="en-US"/>
-        </w:rPr>
-      </w:pPr>
-      <w:r>
-        <w:rPr>
-          <w:lang w:val="en-US"/>
-        </w:rPr>
-        <w:t xml:space="preserve">        }</w:t>
-      </w:r>
-    </w:p>
-    <w:p>
-      <w:pPr>
-        <w:rPr>
-          <w:lang w:val="en-US"/>
-        </w:rPr>
-      </w:pPr>
-      <w:r>
-        <w:rPr>
-          <w:lang w:val="en-US"/>
-        </w:rPr>
-        <w:t xml:space="preserve">        static void fileCreation_3(Dictionary&lt;string, double&gt; dict, string fileName)</w:t>
-      </w:r>
-    </w:p>
-    <w:p>
-      <w:pPr>
-        <w:rPr>
-          <w:lang w:val="en-US"/>
-        </w:rPr>
-      </w:pPr>
-      <w:r>
-        <w:rPr>
-          <w:lang w:val="en-US"/>
-        </w:rPr>
-        <w:t xml:space="preserve">        {</w:t>
-      </w:r>
-    </w:p>
-    <w:p>
-      <w:pPr>
-        <w:rPr>
-          <w:lang w:val="en-US"/>
-        </w:rPr>
-      </w:pPr>
-      <w:r>
-        <w:rPr>
-          <w:lang w:val="en-US"/>
-        </w:rPr>
-        <w:t xml:space="preserve">            var rand = new Random();</w:t>
-      </w:r>
-    </w:p>
-    <w:p>
-      <w:pPr>
-        <w:rPr>
-          <w:lang w:val="en-US"/>
-        </w:rPr>
-      </w:pPr>
-      <w:r>
-        <w:rPr>
-          <w:lang w:val="en-US"/>
-        </w:rPr>
-        <w:t xml:space="preserve">            string path = @"C:/Users/stepa/repos2/00_Zachet_InfTheory/Lab1.0/" + fileName + ".txt";</w:t>
-      </w:r>
-    </w:p>
-    <w:p>
-      <w:pPr>
-        <w:rPr>
-          <w:lang w:val="en-US"/>
-        </w:rPr>
-      </w:pPr>
-      <w:r>
-        <w:rPr>
-          <w:lang w:val="en-US"/>
-        </w:rPr>
-        <w:t xml:space="preserve">            {</w:t>
-      </w:r>
-    </w:p>
-    <w:p>
-      <w:pPr>
-        <w:rPr>
-          <w:lang w:val="en-US"/>
-        </w:rPr>
-      </w:pPr>
-      <w:r>
-        <w:rPr>
-          <w:lang w:val="en-US"/>
-        </w:rPr>
-        <w:t xml:space="preserve">                using (StreamWriter sw = File.CreateText(path))</w:t>
-      </w:r>
-    </w:p>
-    <w:p>
-      <w:pPr>
-        <w:rPr>
-          <w:lang w:val="en-US"/>
-        </w:rPr>
-      </w:pPr>
-      <w:r>
-        <w:rPr>
-          <w:lang w:val="en-US"/>
-        </w:rPr>
-        <w:t xml:space="preserve">                {</w:t>
-      </w:r>
-    </w:p>
-    <w:p>
-      <w:pPr>
-        <w:rPr>
-          <w:lang w:val="en-US"/>
-        </w:rPr>
-      </w:pPr>
-      <w:r>
-        <w:rPr>
-          <w:lang w:val="en-US"/>
-        </w:rPr>
-        <w:t xml:space="preserve">                    for (int i = 0; i &lt; numberOfChars; i++)</w:t>
-      </w:r>
-    </w:p>
-    <w:p>
-      <w:pPr>
-        <w:rPr>
-          <w:lang w:val="en-US"/>
-        </w:rPr>
-      </w:pPr>
-      <w:r>
-        <w:rPr>
-          <w:lang w:val="en-US"/>
-        </w:rPr>
-        <w:t xml:space="preserve">                    {</w:t>
-      </w:r>
-    </w:p>
-    <w:p>
-      <w:pPr>
-        <w:rPr>
-          <w:lang w:val="en-US"/>
-        </w:rPr>
-      </w:pPr>
-      <w:r>
-        <w:rPr>
-          <w:lang w:val="en-US"/>
-        </w:rPr>
-        <w:t xml:space="preserve">                        double num = rand.NextDouble();//here the randomity occures</w:t>
-      </w:r>
-    </w:p>
-    <w:p>
-      <w:pPr>
-        <w:rPr>
-          <w:lang w:val="en-US"/>
-        </w:rPr>
-      </w:pPr>
-      <w:r>
-        <w:rPr>
-          <w:lang w:val="en-US"/>
-        </w:rPr>
-        <w:t xml:space="preserve">                        double sum = 0;</w:t>
-      </w:r>
-    </w:p>
-    <w:p>
-      <w:pPr>
-        <w:rPr>
-          <w:lang w:val="en-US"/>
-        </w:rPr>
-      </w:pPr>
-      <w:r>
-        <w:rPr>
-          <w:lang w:val="en-US"/>
-        </w:rPr>
-        <w:t xml:space="preserve">                        foreach (var item in dict)</w:t>
-      </w:r>
-    </w:p>
-    <w:p>
-      <w:pPr>
-        <w:rPr>
-          <w:lang w:val="en-US"/>
-        </w:rPr>
-      </w:pPr>
-      <w:r>
-        <w:rPr>
-          <w:lang w:val="en-US"/>
-        </w:rPr>
-        <w:t xml:space="preserve">                        {</w:t>
-      </w:r>
-    </w:p>
-    <w:p>
-      <w:pPr>
-        <w:rPr>
-          <w:lang w:val="en-US"/>
-        </w:rPr>
-      </w:pPr>
-      <w:r>
-        <w:rPr>
-          <w:lang w:val="en-US"/>
-        </w:rPr>
-        <w:t xml:space="preserve">                            sum += item.Value;</w:t>
-      </w:r>
-    </w:p>
-    <w:p>
-      <w:pPr>
-        <w:rPr>
-          <w:lang w:val="en-US"/>
-        </w:rPr>
-      </w:pPr>
-      <w:r>
-        <w:rPr>
-          <w:lang w:val="en-US"/>
-        </w:rPr>
-        <w:t xml:space="preserve">                            if (num &lt;= sum)//have found the position of the random number among the probabilities</w:t>
-      </w:r>
-    </w:p>
-    <w:p>
-      <w:pPr>
-        <w:rPr>
-          <w:lang w:val="en-US"/>
-        </w:rPr>
-      </w:pPr>
-      <w:r>
-        <w:rPr>
-          <w:lang w:val="en-US"/>
-        </w:rPr>
-        <w:t xml:space="preserve">                            {</w:t>
-      </w:r>
-    </w:p>
-    <w:p>
-      <w:pPr>
-        <w:rPr>
-          <w:lang w:val="en-US"/>
-        </w:rPr>
-      </w:pPr>
-      <w:r>
-        <w:rPr>
-          <w:lang w:val="en-US"/>
-        </w:rPr>
-        <w:t xml:space="preserve">                                sw.Write(item.Key);</w:t>
-      </w:r>
-    </w:p>
-    <w:p>
-      <w:pPr>
-        <w:rPr>
-          <w:lang w:val="en-US"/>
-        </w:rPr>
-      </w:pPr>
-      <w:r>
-        <w:rPr>
-          <w:lang w:val="en-US"/>
-        </w:rPr>
-        <w:t xml:space="preserve">                                break;</w:t>
-      </w:r>
-    </w:p>
-    <w:p>
-      <w:pPr>
-        <w:rPr>
-          <w:lang w:val="ru-RU"/>
-        </w:rPr>
-      </w:pPr>
-      <w:r>
-        <w:rPr>
-          <w:lang w:val="en-US"/>
-        </w:rPr>
-        <w:t xml:space="preserve">                            </w:t>
-      </w:r>
-      <w:r>
-        <w:rPr>
-          <w:lang w:val="ru-RU"/>
-        </w:rPr>
-        <w:t>}</w:t>
-      </w:r>
-    </w:p>
-    <w:p>
-      <w:pPr>
-        <w:rPr>
-          <w:lang w:val="ru-RU"/>
-        </w:rPr>
-      </w:pPr>
-      <w:r>
-        <w:rPr>
-          <w:lang w:val="ru-RU"/>
-        </w:rPr>
-        <w:t xml:space="preserve">                        }</w:t>
-      </w:r>
-    </w:p>
-    <w:p>
-      <w:pPr>
-        <w:rPr>
-          <w:lang w:val="ru-RU"/>
-        </w:rPr>
-      </w:pPr>
-      <w:r>
-        <w:rPr>
-          <w:lang w:val="ru-RU"/>
-        </w:rPr>
-        <w:t xml:space="preserve">                    }</w:t>
-      </w:r>
-    </w:p>
-    <w:p>
-      <w:pPr>
-        <w:rPr>
-          <w:lang w:val="ru-RU"/>
-        </w:rPr>
-      </w:pPr>
-      <w:r>
-        <w:rPr>
-          <w:lang w:val="ru-RU"/>
-        </w:rPr>
-        <w:t xml:space="preserve">                }</w:t>
-      </w:r>
-    </w:p>
-    <w:p>
-      <w:pPr>
-        <w:rPr>
-          <w:lang w:val="ru-RU"/>
-        </w:rPr>
-      </w:pPr>
-      <w:r>
-        <w:rPr>
-          <w:lang w:val="ru-RU"/>
-        </w:rPr>
-        <w:t xml:space="preserve">            }</w:t>
-      </w:r>
-    </w:p>
-    <w:p>
-      <w:pPr>
-        <w:rPr>
-          <w:lang w:val="ru-RU"/>
-        </w:rPr>
-      </w:pPr>
-      <w:r>
-        <w:rPr>
-          <w:lang w:val="ru-RU"/>
-        </w:rPr>
-        <w:t xml:space="preserve">        }</w:t>
-      </w:r>
-    </w:p>
-    <w:p>
-      <w:pPr>
-        <w:rPr>
-          <w:lang w:val="en-US"/>
-        </w:rPr>
-      </w:pPr>
-      <w:r>
-        <w:rPr>
-          <w:lang w:val="en-US"/>
-        </w:rPr>
-        <w:t>}</w:t>
-      </w:r>
-    </w:p>
-    <w:p>
-      <w:pPr>
-        <w:rPr>
-          <w:lang w:val="en-US"/>
-        </w:rPr>
-      </w:pPr>
-      <w:r>
-        <w:rPr>
-          <w:lang w:val="en-US"/>
-        </w:rPr>
-        <w:t>}</w:t>
+      <w:r>
+        <w:rPr>
+          <w:lang w:val="en-US"/>
+        </w:rPr>
+        <w:t>}}</w:t>
       </w:r>
     </w:p>
     <w:sectPr>
-      <w:footerReference w:type="default" r:id="rId6"/>
+      <w:footerReference w:type="default" r:id="rId8"/>
       <w:pgSz w:w="11909" w:h="16834"/>
       <w:pgMar w:top="1440" w:right="1115" w:bottom="1440" w:left="1440" w:header="720" w:footer="720" w:gutter="0"/>
       <w:pgNumType w:start="1"/>
@@ -4860,6 +4419,25 @@
     </w:sectPr>
   </w:body>
 </w:document>
+</file>
+
+<file path=word/endnotes.xml><?xml version="1.0" encoding="utf-8"?>
+<w:endnotes xmlns:wpc="http://schemas.microsoft.com/office/word/2010/wordprocessingCanvas" xmlns:cx="http://schemas.microsoft.com/office/drawing/2014/chartex" xmlns:mc="http://schemas.openxmlformats.org/markup-compatibility/2006" xmlns:o="urn:schemas-microsoft-com:office:office" xmlns:r="http://schemas.openxmlformats.org/officeDocument/2006/relationships" xmlns:m="http://schemas.openxmlformats.org/officeDocument/2006/math" xmlns:v="urn:schemas-microsoft-com:vml" xmlns:wp14="http://schemas.microsoft.com/office/word/2010/wordprocessingDrawing" xmlns:wp="http://schemas.openxmlformats.org/drawingml/2006/wordprocessingDrawing" xmlns:w10="urn:schemas-microsoft-com:office:word" xmlns:w="http://schemas.openxmlformats.org/wordprocessingml/2006/main" xmlns:w14="http://schemas.microsoft.com/office/word/2010/wordml" xmlns:w15="http://schemas.microsoft.com/office/word/2012/wordml" xmlns:w16se="http://schemas.microsoft.com/office/word/2015/wordml/symex" xmlns:wpg="http://schemas.microsoft.com/office/word/2010/wordprocessingGroup" xmlns:wpi="http://schemas.microsoft.com/office/word/2010/wordprocessingInk" xmlns:wne="http://schemas.microsoft.com/office/word/2006/wordml" xmlns:wps="http://schemas.microsoft.com/office/word/2010/wordprocessingShape" mc:Ignorable="w14 w15 w16se wp14">
+  <w:endnote w:type="separator" w:id="-1">
+    <w:p>
+      <w:r>
+        <w:separator/>
+      </w:r>
+    </w:p>
+  </w:endnote>
+  <w:endnote w:type="continuationSeparator" w:id="0">
+    <w:p>
+      <w:r>
+        <w:continuationSeparator/>
+      </w:r>
+    </w:p>
+  </w:endnote>
+</w:endnotes>
 </file>
 
 <file path=word/footer1.xml><?xml version="1.0" encoding="utf-8"?>
@@ -4886,13 +4464,32 @@
       <w:rPr>
         <w:noProof/>
       </w:rPr>
-      <w:t>4</w:t>
+      <w:t>6</w:t>
     </w:r>
     <w:r>
       <w:fldChar w:fldCharType="end"/>
     </w:r>
   </w:p>
 </w:ftr>
+</file>
+
+<file path=word/footnotes.xml><?xml version="1.0" encoding="utf-8"?>
+<w:footnotes xmlns:wpc="http://schemas.microsoft.com/office/word/2010/wordprocessingCanvas" xmlns:cx="http://schemas.microsoft.com/office/drawing/2014/chartex" xmlns:mc="http://schemas.openxmlformats.org/markup-compatibility/2006" xmlns:o="urn:schemas-microsoft-com:office:office" xmlns:r="http://schemas.openxmlformats.org/officeDocument/2006/relationships" xmlns:m="http://schemas.openxmlformats.org/officeDocument/2006/math" xmlns:v="urn:schemas-microsoft-com:vml" xmlns:wp14="http://schemas.microsoft.com/office/word/2010/wordprocessingDrawing" xmlns:wp="http://schemas.openxmlformats.org/drawingml/2006/wordprocessingDrawing" xmlns:w10="urn:schemas-microsoft-com:office:word" xmlns:w="http://schemas.openxmlformats.org/wordprocessingml/2006/main" xmlns:w14="http://schemas.microsoft.com/office/word/2010/wordml" xmlns:w15="http://schemas.microsoft.com/office/word/2012/wordml" xmlns:w16se="http://schemas.microsoft.com/office/word/2015/wordml/symex" xmlns:wpg="http://schemas.microsoft.com/office/word/2010/wordprocessingGroup" xmlns:wpi="http://schemas.microsoft.com/office/word/2010/wordprocessingInk" xmlns:wne="http://schemas.microsoft.com/office/word/2006/wordml" xmlns:wps="http://schemas.microsoft.com/office/word/2010/wordprocessingShape" mc:Ignorable="w14 w15 w16se wp14">
+  <w:footnote w:type="separator" w:id="-1">
+    <w:p>
+      <w:r>
+        <w:separator/>
+      </w:r>
+    </w:p>
+  </w:footnote>
+  <w:footnote w:type="continuationSeparator" w:id="0">
+    <w:p>
+      <w:r>
+        <w:continuationSeparator/>
+      </w:r>
+    </w:p>
+  </w:footnote>
+</w:footnotes>
 </file>
 
 <file path=word/numbering.xml><?xml version="1.0" encoding="utf-8"?>

</xml_diff>